<commit_message>
new solution for lab_3
</commit_message>
<xml_diff>
--- a/lab_03/lab3_report.docx
+++ b/lab_03/lab3_report.docx
@@ -820,9 +820,6 @@
       </w:r>
     </w:p>
     <w:p>
-      <w:pPr>
-        <w:pStyle w:val="Normal"/>
-      </w:pPr>
       <w:r>
         <w:rPr>
           <w:rFonts w:ascii="Times New Roman" w:hAnsi="Times New Roman" w:eastAsia="Times New Roman" w:cs="Times New Roman"/>
@@ -842,230 +839,99 @@
       </w:r>
     </w:p>
     <w:p>
-      <w:pPr>
-        <w:pStyle w:val="Normal"/>
-      </w:pPr>
-      <w:r>
-        <w:rPr>
-          <w:rFonts w:ascii="Times New Roman" w:hAnsi="Times New Roman" w:eastAsia="Times New Roman" w:cs="Times New Roman"/>
-          <w:b w:val="0"/>
-          <w:bCs w:val="0"/>
-          <w:i w:val="0"/>
-          <w:iCs w:val="0"/>
-          <w:caps w:val="0"/>
-          <w:smallCaps w:val="0"/>
-          <w:noProof w:val="0"/>
-          <w:color w:val="000000" w:themeColor="text1" w:themeTint="FF" w:themeShade="FF"/>
-          <w:sz w:val="28"/>
-          <w:szCs w:val="28"/>
-          <w:lang w:val="ru-RU"/>
-        </w:rPr>
-        <w:t>розробити клас Студент групи з відповідними атрибутами;</w:t>
+      <w:r>
+        <w:rPr>
+          <w:rFonts w:ascii="Times New Roman" w:hAnsi="Times New Roman" w:eastAsia="Times New Roman" w:cs="Times New Roman"/>
+          <w:b w:val="0"/>
+          <w:bCs w:val="0"/>
+          <w:i w:val="0"/>
+          <w:iCs w:val="0"/>
+          <w:caps w:val="0"/>
+          <w:smallCaps w:val="0"/>
+          <w:noProof w:val="0"/>
+          <w:color w:val="000000" w:themeColor="text1" w:themeTint="FF" w:themeShade="FF"/>
+          <w:sz w:val="28"/>
+          <w:szCs w:val="28"/>
+          <w:lang w:val="ru-RU"/>
+        </w:rPr>
+        <w:t>1) розробити клас Студент групи з відповідними атрибутами;</w:t>
       </w:r>
     </w:p>
     <w:p>
-      <w:pPr>
-        <w:pStyle w:val="Normal"/>
-      </w:pPr>
-      <w:r>
-        <w:rPr>
-          <w:rFonts w:ascii="Times New Roman" w:hAnsi="Times New Roman" w:eastAsia="Times New Roman" w:cs="Times New Roman"/>
-          <w:b w:val="0"/>
-          <w:bCs w:val="0"/>
-          <w:i w:val="0"/>
-          <w:iCs w:val="0"/>
-          <w:caps w:val="0"/>
-          <w:smallCaps w:val="0"/>
-          <w:noProof w:val="0"/>
-          <w:color w:val="000000" w:themeColor="text1" w:themeTint="FF" w:themeShade="FF"/>
-          <w:sz w:val="28"/>
-          <w:szCs w:val="28"/>
-          <w:lang w:val="ru-RU"/>
-        </w:rPr>
-        <w:t>список студентів має містити не словники, як виконано в лабораторній роботі №2, а об’єкти класу Студент групи;</w:t>
+      <w:r>
+        <w:rPr>
+          <w:rFonts w:ascii="Times New Roman" w:hAnsi="Times New Roman" w:eastAsia="Times New Roman" w:cs="Times New Roman"/>
+          <w:b w:val="0"/>
+          <w:bCs w:val="0"/>
+          <w:i w:val="0"/>
+          <w:iCs w:val="0"/>
+          <w:caps w:val="0"/>
+          <w:smallCaps w:val="0"/>
+          <w:noProof w:val="0"/>
+          <w:color w:val="000000" w:themeColor="text1" w:themeTint="FF" w:themeShade="FF"/>
+          <w:sz w:val="28"/>
+          <w:szCs w:val="28"/>
+          <w:lang w:val="ru-RU"/>
+        </w:rPr>
+        <w:t>2) розробити клас Список групи, має містити не словники, як виконано в лабораторній роботі №2, а об’єкти класу Студент групи; додавання нового запису, видаленні існуючого чи зміна даних має бути виконана через методи класу Список групи.</w:t>
       </w:r>
     </w:p>
     <w:p>
-      <w:pPr>
-        <w:pStyle w:val="Normal"/>
-      </w:pPr>
-      <w:r>
-        <w:rPr>
-          <w:rFonts w:ascii="Times New Roman" w:hAnsi="Times New Roman" w:eastAsia="Times New Roman" w:cs="Times New Roman"/>
-          <w:b w:val="0"/>
-          <w:bCs w:val="0"/>
-          <w:i w:val="0"/>
-          <w:iCs w:val="0"/>
-          <w:caps w:val="0"/>
-          <w:smallCaps w:val="0"/>
-          <w:noProof w:val="0"/>
-          <w:color w:val="000000" w:themeColor="text1" w:themeTint="FF" w:themeShade="FF"/>
-          <w:sz w:val="28"/>
-          <w:szCs w:val="28"/>
-          <w:lang w:val="ru-RU"/>
-        </w:rPr>
-        <w:t>основні функції роботи зі списком студентів групи (завантаження з файлу, додавання, видалення, зміна, пошук) мають бути перероблені відповідно змін, що описані в пункті 1 та 2;</w:t>
+      <w:r>
+        <w:rPr>
+          <w:rFonts w:ascii="Times New Roman" w:hAnsi="Times New Roman" w:eastAsia="Times New Roman" w:cs="Times New Roman"/>
+          <w:b w:val="0"/>
+          <w:bCs w:val="0"/>
+          <w:i w:val="0"/>
+          <w:iCs w:val="0"/>
+          <w:caps w:val="0"/>
+          <w:smallCaps w:val="0"/>
+          <w:noProof w:val="0"/>
+          <w:color w:val="000000" w:themeColor="text1" w:themeTint="FF" w:themeShade="FF"/>
+          <w:sz w:val="28"/>
+          <w:szCs w:val="28"/>
+          <w:lang w:val="ru-RU"/>
+        </w:rPr>
+        <w:t>3) розробити клас для роботи з файлами для зчитування початкової інформації про список групи та збереження інформації по завершенню програми.</w:t>
       </w:r>
     </w:p>
     <w:p>
-      <w:pPr>
-        <w:pStyle w:val="Normal"/>
-      </w:pPr>
-      <w:r>
-        <w:rPr>
-          <w:rFonts w:ascii="Times New Roman" w:hAnsi="Times New Roman" w:eastAsia="Times New Roman" w:cs="Times New Roman"/>
-          <w:b w:val="0"/>
-          <w:bCs w:val="0"/>
-          <w:i w:val="0"/>
-          <w:iCs w:val="0"/>
-          <w:caps w:val="0"/>
-          <w:smallCaps w:val="0"/>
-          <w:noProof w:val="0"/>
-          <w:color w:val="000000" w:themeColor="text1" w:themeTint="FF" w:themeShade="FF"/>
-          <w:sz w:val="28"/>
-          <w:szCs w:val="28"/>
-          <w:lang w:val="ru-RU"/>
-        </w:rPr>
-        <w:t>покриття</w:t>
-      </w:r>
-      <w:r>
-        <w:rPr>
-          <w:rFonts w:ascii="Times New Roman" w:hAnsi="Times New Roman" w:eastAsia="Times New Roman" w:cs="Times New Roman"/>
-          <w:b w:val="0"/>
-          <w:bCs w:val="0"/>
-          <w:i w:val="0"/>
-          <w:iCs w:val="0"/>
-          <w:caps w:val="0"/>
-          <w:smallCaps w:val="0"/>
-          <w:noProof w:val="0"/>
-          <w:color w:val="000000" w:themeColor="text1" w:themeTint="FF" w:themeShade="FF"/>
-          <w:sz w:val="28"/>
-          <w:szCs w:val="28"/>
-          <w:lang w:val="ru-RU"/>
-        </w:rPr>
-        <w:t xml:space="preserve"> основного </w:t>
-      </w:r>
-      <w:r>
-        <w:rPr>
-          <w:rFonts w:ascii="Times New Roman" w:hAnsi="Times New Roman" w:eastAsia="Times New Roman" w:cs="Times New Roman"/>
-          <w:b w:val="0"/>
-          <w:bCs w:val="0"/>
-          <w:i w:val="0"/>
-          <w:iCs w:val="0"/>
-          <w:caps w:val="0"/>
-          <w:smallCaps w:val="0"/>
-          <w:noProof w:val="0"/>
-          <w:color w:val="000000" w:themeColor="text1" w:themeTint="FF" w:themeShade="FF"/>
-          <w:sz w:val="28"/>
-          <w:szCs w:val="28"/>
-          <w:lang w:val="ru-RU"/>
-        </w:rPr>
-        <w:t>функціоналу</w:t>
-      </w:r>
-      <w:r>
-        <w:rPr>
-          <w:rFonts w:ascii="Times New Roman" w:hAnsi="Times New Roman" w:eastAsia="Times New Roman" w:cs="Times New Roman"/>
-          <w:b w:val="0"/>
-          <w:bCs w:val="0"/>
-          <w:i w:val="0"/>
-          <w:iCs w:val="0"/>
-          <w:caps w:val="0"/>
-          <w:smallCaps w:val="0"/>
-          <w:noProof w:val="0"/>
-          <w:color w:val="000000" w:themeColor="text1" w:themeTint="FF" w:themeShade="FF"/>
-          <w:sz w:val="28"/>
-          <w:szCs w:val="28"/>
-          <w:lang w:val="ru-RU"/>
-        </w:rPr>
-        <w:t xml:space="preserve"> </w:t>
-      </w:r>
-      <w:r>
-        <w:rPr>
-          <w:rFonts w:ascii="Times New Roman" w:hAnsi="Times New Roman" w:eastAsia="Times New Roman" w:cs="Times New Roman"/>
-          <w:b w:val="0"/>
-          <w:bCs w:val="0"/>
-          <w:i w:val="0"/>
-          <w:iCs w:val="0"/>
-          <w:caps w:val="0"/>
-          <w:smallCaps w:val="0"/>
-          <w:noProof w:val="0"/>
-          <w:color w:val="000000" w:themeColor="text1" w:themeTint="FF" w:themeShade="FF"/>
-          <w:sz w:val="28"/>
-          <w:szCs w:val="28"/>
-          <w:lang w:val="ru-RU"/>
-        </w:rPr>
-        <w:t>програми</w:t>
-      </w:r>
-      <w:r>
-        <w:rPr>
-          <w:rFonts w:ascii="Times New Roman" w:hAnsi="Times New Roman" w:eastAsia="Times New Roman" w:cs="Times New Roman"/>
-          <w:b w:val="0"/>
-          <w:bCs w:val="0"/>
-          <w:i w:val="0"/>
-          <w:iCs w:val="0"/>
-          <w:caps w:val="0"/>
-          <w:smallCaps w:val="0"/>
-          <w:noProof w:val="0"/>
-          <w:color w:val="000000" w:themeColor="text1" w:themeTint="FF" w:themeShade="FF"/>
-          <w:sz w:val="28"/>
-          <w:szCs w:val="28"/>
-          <w:lang w:val="ru-RU"/>
-        </w:rPr>
-        <w:t xml:space="preserve"> </w:t>
-      </w:r>
-      <w:r>
-        <w:rPr>
-          <w:rFonts w:ascii="Times New Roman" w:hAnsi="Times New Roman" w:eastAsia="Times New Roman" w:cs="Times New Roman"/>
-          <w:b w:val="0"/>
-          <w:bCs w:val="0"/>
-          <w:i w:val="0"/>
-          <w:iCs w:val="0"/>
-          <w:caps w:val="0"/>
-          <w:smallCaps w:val="0"/>
-          <w:noProof w:val="0"/>
-          <w:color w:val="000000" w:themeColor="text1" w:themeTint="FF" w:themeShade="FF"/>
-          <w:sz w:val="28"/>
-          <w:szCs w:val="28"/>
-          <w:lang w:val="ru-RU"/>
-        </w:rPr>
-        <w:t>Юніт</w:t>
-      </w:r>
-      <w:r>
-        <w:rPr>
-          <w:rFonts w:ascii="Times New Roman" w:hAnsi="Times New Roman" w:eastAsia="Times New Roman" w:cs="Times New Roman"/>
-          <w:b w:val="0"/>
-          <w:bCs w:val="0"/>
-          <w:i w:val="0"/>
-          <w:iCs w:val="0"/>
-          <w:caps w:val="0"/>
-          <w:smallCaps w:val="0"/>
-          <w:noProof w:val="0"/>
-          <w:color w:val="000000" w:themeColor="text1" w:themeTint="FF" w:themeShade="FF"/>
-          <w:sz w:val="28"/>
-          <w:szCs w:val="28"/>
-          <w:lang w:val="ru-RU"/>
-        </w:rPr>
-        <w:t xml:space="preserve"> тестами.</w:t>
+      <w:r>
+        <w:rPr>
+          <w:rFonts w:ascii="Times New Roman" w:hAnsi="Times New Roman" w:eastAsia="Times New Roman" w:cs="Times New Roman"/>
+          <w:b w:val="0"/>
+          <w:bCs w:val="0"/>
+          <w:i w:val="0"/>
+          <w:iCs w:val="0"/>
+          <w:caps w:val="0"/>
+          <w:smallCaps w:val="0"/>
+          <w:noProof w:val="0"/>
+          <w:color w:val="000000" w:themeColor="text1" w:themeTint="FF" w:themeShade="FF"/>
+          <w:sz w:val="28"/>
+          <w:szCs w:val="28"/>
+          <w:lang w:val="ru-RU"/>
+        </w:rPr>
+        <w:t>4) список студентів має містити не словники, як виконано в лабораторній роботі №2, а об’єкти класу Студент групи;</w:t>
       </w:r>
     </w:p>
     <w:p>
-      <w:pPr>
-        <w:pStyle w:val="Normal"/>
-        <w:rPr>
-          <w:rFonts w:ascii="Times New Roman" w:hAnsi="Times New Roman" w:eastAsia="Times New Roman" w:cs="Times New Roman"/>
-          <w:b w:val="0"/>
-          <w:bCs w:val="0"/>
-          <w:i w:val="0"/>
-          <w:iCs w:val="0"/>
-          <w:caps w:val="0"/>
-          <w:smallCaps w:val="0"/>
-          <w:noProof w:val="0"/>
-          <w:color w:val="000000" w:themeColor="text1" w:themeTint="FF" w:themeShade="FF"/>
-          <w:sz w:val="28"/>
-          <w:szCs w:val="28"/>
-          <w:lang w:val="ru-RU"/>
-        </w:rPr>
-      </w:pPr>
+      <w:r>
+        <w:rPr>
+          <w:rFonts w:ascii="Times New Roman" w:hAnsi="Times New Roman" w:eastAsia="Times New Roman" w:cs="Times New Roman"/>
+          <w:b w:val="0"/>
+          <w:bCs w:val="0"/>
+          <w:i w:val="0"/>
+          <w:iCs w:val="0"/>
+          <w:caps w:val="0"/>
+          <w:smallCaps w:val="0"/>
+          <w:noProof w:val="0"/>
+          <w:color w:val="000000" w:themeColor="text1" w:themeTint="FF" w:themeShade="FF"/>
+          <w:sz w:val="28"/>
+          <w:szCs w:val="28"/>
+          <w:lang w:val="ru-RU"/>
+        </w:rPr>
+        <w:t>5) описання всіх класів мають міститися в окремих файлах, що мають відповідні імена(наприклад Studen, StudentList, Utils)</w:t>
+      </w:r>
     </w:p>
     <w:p>
       <w:r>
@@ -1083,570 +949,350 @@
           <w:szCs w:val="28"/>
           <w:lang w:val="ru-RU"/>
         </w:rPr>
-        <w:t>Хід роботи</w:t>
+        <w:t>6) основний функціонал програми має бути покритий Юніт тестами</w:t>
       </w:r>
     </w:p>
     <w:p>
-      <w:r>
-        <w:rPr>
-          <w:rFonts w:ascii="Times New Roman" w:hAnsi="Times New Roman" w:eastAsia="Times New Roman" w:cs="Times New Roman"/>
-          <w:b w:val="0"/>
-          <w:bCs w:val="0"/>
-          <w:i w:val="0"/>
-          <w:iCs w:val="0"/>
-          <w:caps w:val="0"/>
-          <w:smallCaps w:val="0"/>
-          <w:noProof w:val="0"/>
-          <w:color w:val="000000" w:themeColor="text1" w:themeTint="FF" w:themeShade="FF"/>
-          <w:sz w:val="28"/>
-          <w:szCs w:val="28"/>
-          <w:lang w:val="ru-RU"/>
-        </w:rPr>
-        <w:t>1. Створив теку і виконавчий файл.</w:t>
-      </w:r>
+      <w:pPr>
+        <w:pStyle w:val="Normal"/>
+        <w:rPr>
+          <w:rFonts w:ascii="Times New Roman" w:hAnsi="Times New Roman" w:eastAsia="Times New Roman" w:cs="Times New Roman"/>
+          <w:b w:val="0"/>
+          <w:bCs w:val="0"/>
+          <w:i w:val="0"/>
+          <w:iCs w:val="0"/>
+          <w:caps w:val="0"/>
+          <w:smallCaps w:val="0"/>
+          <w:noProof w:val="0"/>
+          <w:color w:val="000000" w:themeColor="text1" w:themeTint="FF" w:themeShade="FF"/>
+          <w:sz w:val="28"/>
+          <w:szCs w:val="28"/>
+          <w:lang w:val="ru-RU"/>
+        </w:rPr>
+      </w:pPr>
     </w:p>
     <w:p>
-      <w:r>
-        <w:rPr>
-          <w:rFonts w:ascii="Times New Roman" w:hAnsi="Times New Roman" w:eastAsia="Times New Roman" w:cs="Times New Roman"/>
-          <w:b w:val="0"/>
-          <w:bCs w:val="0"/>
-          <w:i w:val="0"/>
-          <w:iCs w:val="0"/>
-          <w:caps w:val="0"/>
-          <w:smallCaps w:val="0"/>
-          <w:noProof w:val="0"/>
-          <w:color w:val="000000" w:themeColor="text1" w:themeTint="FF" w:themeShade="FF"/>
-          <w:sz w:val="28"/>
-          <w:szCs w:val="28"/>
-          <w:lang w:val="ru-RU"/>
-        </w:rPr>
-        <w:t xml:space="preserve">2. </w:t>
-      </w:r>
-      <w:r>
-        <w:rPr>
-          <w:rFonts w:ascii="Times New Roman" w:hAnsi="Times New Roman" w:eastAsia="Times New Roman" w:cs="Times New Roman"/>
-          <w:b w:val="0"/>
-          <w:bCs w:val="0"/>
-          <w:i w:val="0"/>
-          <w:iCs w:val="0"/>
-          <w:caps w:val="0"/>
-          <w:smallCaps w:val="0"/>
-          <w:noProof w:val="0"/>
-          <w:color w:val="000000" w:themeColor="text1" w:themeTint="FF" w:themeShade="FF"/>
-          <w:sz w:val="28"/>
-          <w:szCs w:val="28"/>
-          <w:lang w:val="ru-RU"/>
-        </w:rPr>
-        <w:t>Ознайомився</w:t>
-      </w:r>
-      <w:r>
-        <w:rPr>
-          <w:rFonts w:ascii="Times New Roman" w:hAnsi="Times New Roman" w:eastAsia="Times New Roman" w:cs="Times New Roman"/>
-          <w:b w:val="0"/>
-          <w:bCs w:val="0"/>
-          <w:i w:val="0"/>
-          <w:iCs w:val="0"/>
-          <w:caps w:val="0"/>
-          <w:smallCaps w:val="0"/>
-          <w:noProof w:val="0"/>
-          <w:color w:val="000000" w:themeColor="text1" w:themeTint="FF" w:themeShade="FF"/>
-          <w:sz w:val="28"/>
-          <w:szCs w:val="28"/>
-          <w:lang w:val="ru-RU"/>
-        </w:rPr>
-        <w:t xml:space="preserve"> з </w:t>
-      </w:r>
-      <w:r>
-        <w:rPr>
-          <w:rFonts w:ascii="Times New Roman" w:hAnsi="Times New Roman" w:eastAsia="Times New Roman" w:cs="Times New Roman"/>
-          <w:b w:val="0"/>
-          <w:bCs w:val="0"/>
-          <w:i w:val="0"/>
-          <w:iCs w:val="0"/>
-          <w:caps w:val="0"/>
-          <w:smallCaps w:val="0"/>
-          <w:noProof w:val="0"/>
-          <w:color w:val="000000" w:themeColor="text1" w:themeTint="FF" w:themeShade="FF"/>
-          <w:sz w:val="28"/>
-          <w:szCs w:val="28"/>
-          <w:lang w:val="ru-RU"/>
-        </w:rPr>
-        <w:t>теоретичними</w:t>
-      </w:r>
-      <w:r>
-        <w:rPr>
-          <w:rFonts w:ascii="Times New Roman" w:hAnsi="Times New Roman" w:eastAsia="Times New Roman" w:cs="Times New Roman"/>
-          <w:b w:val="0"/>
-          <w:bCs w:val="0"/>
-          <w:i w:val="0"/>
-          <w:iCs w:val="0"/>
-          <w:caps w:val="0"/>
-          <w:smallCaps w:val="0"/>
-          <w:noProof w:val="0"/>
-          <w:color w:val="000000" w:themeColor="text1" w:themeTint="FF" w:themeShade="FF"/>
-          <w:sz w:val="28"/>
-          <w:szCs w:val="28"/>
-          <w:lang w:val="ru-RU"/>
-        </w:rPr>
-        <w:t xml:space="preserve"> відомостями</w:t>
-      </w:r>
-      <w:r>
-        <w:rPr>
-          <w:rFonts w:ascii="Times New Roman" w:hAnsi="Times New Roman" w:eastAsia="Times New Roman" w:cs="Times New Roman"/>
-          <w:b w:val="0"/>
-          <w:bCs w:val="0"/>
-          <w:i w:val="0"/>
-          <w:iCs w:val="0"/>
-          <w:caps w:val="0"/>
-          <w:smallCaps w:val="0"/>
-          <w:noProof w:val="0"/>
-          <w:color w:val="000000" w:themeColor="text1" w:themeTint="FF" w:themeShade="FF"/>
-          <w:sz w:val="28"/>
-          <w:szCs w:val="28"/>
-          <w:lang w:val="ru-RU"/>
-        </w:rPr>
-        <w:t xml:space="preserve"> і кодом.</w:t>
-      </w:r>
+      <w:pPr>
+        <w:pStyle w:val="Normal"/>
+        <w:rPr>
+          <w:rFonts w:ascii="Times New Roman" w:hAnsi="Times New Roman" w:eastAsia="Times New Roman" w:cs="Times New Roman"/>
+          <w:b w:val="0"/>
+          <w:bCs w:val="0"/>
+          <w:i w:val="0"/>
+          <w:iCs w:val="0"/>
+          <w:caps w:val="0"/>
+          <w:smallCaps w:val="0"/>
+          <w:noProof w:val="0"/>
+          <w:color w:val="000000" w:themeColor="text1" w:themeTint="FF" w:themeShade="FF"/>
+          <w:sz w:val="28"/>
+          <w:szCs w:val="28"/>
+          <w:lang w:val="ru-RU"/>
+        </w:rPr>
+      </w:pPr>
     </w:p>
     <w:p>
-      <w:pPr>
-        <w:rPr>
-          <w:rFonts w:ascii="Times New Roman" w:hAnsi="Times New Roman" w:eastAsia="Times New Roman" w:cs="Times New Roman"/>
-          <w:b w:val="0"/>
-          <w:bCs w:val="0"/>
-          <w:i w:val="0"/>
-          <w:iCs w:val="0"/>
-          <w:caps w:val="0"/>
-          <w:smallCaps w:val="0"/>
-          <w:noProof w:val="0"/>
-          <w:color w:val="000000" w:themeColor="text1" w:themeTint="FF" w:themeShade="FF"/>
-          <w:sz w:val="28"/>
-          <w:szCs w:val="28"/>
-          <w:lang w:val="ru-RU"/>
-        </w:rPr>
-      </w:pPr>
-      <w:r>
-        <w:rPr>
-          <w:rFonts w:ascii="Times New Roman" w:hAnsi="Times New Roman" w:eastAsia="Times New Roman" w:cs="Times New Roman"/>
-          <w:b w:val="0"/>
-          <w:bCs w:val="0"/>
-          <w:i w:val="0"/>
-          <w:iCs w:val="0"/>
-          <w:caps w:val="0"/>
-          <w:smallCaps w:val="0"/>
-          <w:noProof w:val="0"/>
-          <w:color w:val="000000" w:themeColor="text1" w:themeTint="FF" w:themeShade="FF"/>
-          <w:sz w:val="28"/>
-          <w:szCs w:val="28"/>
-          <w:lang w:val="ru-RU"/>
-        </w:rPr>
-        <w:t xml:space="preserve">3. </w:t>
-      </w:r>
-      <w:r>
-        <w:rPr>
-          <w:rFonts w:ascii="Times New Roman" w:hAnsi="Times New Roman" w:eastAsia="Times New Roman" w:cs="Times New Roman"/>
-          <w:b w:val="0"/>
-          <w:bCs w:val="0"/>
-          <w:i w:val="0"/>
-          <w:iCs w:val="0"/>
-          <w:caps w:val="0"/>
-          <w:smallCaps w:val="0"/>
-          <w:noProof w:val="0"/>
-          <w:color w:val="000000" w:themeColor="text1" w:themeTint="FF" w:themeShade="FF"/>
-          <w:sz w:val="28"/>
-          <w:szCs w:val="28"/>
-          <w:lang w:val="ru-RU"/>
-        </w:rPr>
-        <w:t>Розробив</w:t>
-      </w:r>
-      <w:r>
-        <w:rPr>
-          <w:rFonts w:ascii="Times New Roman" w:hAnsi="Times New Roman" w:eastAsia="Times New Roman" w:cs="Times New Roman"/>
-          <w:b w:val="0"/>
-          <w:bCs w:val="0"/>
-          <w:i w:val="0"/>
-          <w:iCs w:val="0"/>
-          <w:caps w:val="0"/>
-          <w:smallCaps w:val="0"/>
-          <w:noProof w:val="0"/>
-          <w:color w:val="000000" w:themeColor="text1" w:themeTint="FF" w:themeShade="FF"/>
-          <w:sz w:val="28"/>
-          <w:szCs w:val="28"/>
-          <w:lang w:val="ru-RU"/>
-        </w:rPr>
-        <w:t xml:space="preserve"> </w:t>
-      </w:r>
-      <w:r>
-        <w:rPr>
-          <w:rFonts w:ascii="Times New Roman" w:hAnsi="Times New Roman" w:eastAsia="Times New Roman" w:cs="Times New Roman"/>
-          <w:b w:val="0"/>
-          <w:bCs w:val="0"/>
-          <w:i w:val="0"/>
-          <w:iCs w:val="0"/>
-          <w:caps w:val="0"/>
-          <w:smallCaps w:val="0"/>
-          <w:noProof w:val="0"/>
-          <w:color w:val="000000" w:themeColor="text1" w:themeTint="FF" w:themeShade="FF"/>
-          <w:sz w:val="28"/>
-          <w:szCs w:val="28"/>
-          <w:lang w:val="ru-RU"/>
-        </w:rPr>
-        <w:t>клас</w:t>
-      </w:r>
-      <w:r>
-        <w:rPr>
-          <w:rFonts w:ascii="Times New Roman" w:hAnsi="Times New Roman" w:eastAsia="Times New Roman" w:cs="Times New Roman"/>
-          <w:b w:val="0"/>
-          <w:bCs w:val="0"/>
-          <w:i w:val="0"/>
-          <w:iCs w:val="0"/>
-          <w:caps w:val="0"/>
-          <w:smallCaps w:val="0"/>
-          <w:noProof w:val="0"/>
-          <w:color w:val="000000" w:themeColor="text1" w:themeTint="FF" w:themeShade="FF"/>
-          <w:sz w:val="28"/>
-          <w:szCs w:val="28"/>
-          <w:lang w:val="ru-RU"/>
-        </w:rPr>
-        <w:t xml:space="preserve"> студента з </w:t>
-      </w:r>
-      <w:r>
-        <w:rPr>
-          <w:rFonts w:ascii="Times New Roman" w:hAnsi="Times New Roman" w:eastAsia="Times New Roman" w:cs="Times New Roman"/>
-          <w:b w:val="0"/>
-          <w:bCs w:val="0"/>
-          <w:i w:val="0"/>
-          <w:iCs w:val="0"/>
-          <w:caps w:val="0"/>
-          <w:smallCaps w:val="0"/>
-          <w:noProof w:val="0"/>
-          <w:color w:val="000000" w:themeColor="text1" w:themeTint="FF" w:themeShade="FF"/>
-          <w:sz w:val="28"/>
-          <w:szCs w:val="28"/>
-          <w:lang w:val="ru-RU"/>
-        </w:rPr>
-        <w:t>відповідними</w:t>
-      </w:r>
-      <w:r>
-        <w:rPr>
-          <w:rFonts w:ascii="Times New Roman" w:hAnsi="Times New Roman" w:eastAsia="Times New Roman" w:cs="Times New Roman"/>
-          <w:b w:val="0"/>
-          <w:bCs w:val="0"/>
-          <w:i w:val="0"/>
-          <w:iCs w:val="0"/>
-          <w:caps w:val="0"/>
-          <w:smallCaps w:val="0"/>
-          <w:noProof w:val="0"/>
-          <w:color w:val="000000" w:themeColor="text1" w:themeTint="FF" w:themeShade="FF"/>
-          <w:sz w:val="28"/>
-          <w:szCs w:val="28"/>
-          <w:lang w:val="ru-RU"/>
-        </w:rPr>
-        <w:t xml:space="preserve"> атрибутами.</w:t>
+      <w:r>
+        <w:rPr>
+          <w:rFonts w:ascii="Times New Roman" w:hAnsi="Times New Roman" w:eastAsia="Times New Roman" w:cs="Times New Roman"/>
+          <w:b w:val="0"/>
+          <w:bCs w:val="0"/>
+          <w:i w:val="0"/>
+          <w:iCs w:val="0"/>
+          <w:caps w:val="0"/>
+          <w:smallCaps w:val="0"/>
+          <w:noProof w:val="0"/>
+          <w:color w:val="000000" w:themeColor="text1" w:themeTint="FF" w:themeShade="FF"/>
+          <w:sz w:val="28"/>
+          <w:szCs w:val="28"/>
+          <w:lang w:val="ru-RU"/>
+        </w:rPr>
+        <w:t>Хід роботи</w:t>
       </w:r>
     </w:p>
     <w:p>
-      <w:pPr>
-        <w:pStyle w:val="Normal"/>
-        <w:rPr>
-          <w:rFonts w:ascii="Times New Roman" w:hAnsi="Times New Roman" w:eastAsia="Times New Roman" w:cs="Times New Roman"/>
-          <w:b w:val="0"/>
-          <w:bCs w:val="0"/>
-          <w:i w:val="0"/>
-          <w:iCs w:val="0"/>
-          <w:caps w:val="0"/>
-          <w:smallCaps w:val="0"/>
-          <w:noProof w:val="0"/>
-          <w:color w:val="000000" w:themeColor="text1" w:themeTint="FF" w:themeShade="FF"/>
-          <w:sz w:val="28"/>
-          <w:szCs w:val="28"/>
-          <w:lang w:val="ru-RU"/>
-        </w:rPr>
-      </w:pPr>
-      <w:r>
-        <w:rPr>
-          <w:rFonts w:ascii="Times New Roman" w:hAnsi="Times New Roman" w:eastAsia="Times New Roman" w:cs="Times New Roman"/>
-          <w:b w:val="0"/>
-          <w:bCs w:val="0"/>
-          <w:i w:val="0"/>
-          <w:iCs w:val="0"/>
-          <w:caps w:val="0"/>
-          <w:smallCaps w:val="0"/>
-          <w:noProof w:val="0"/>
-          <w:color w:val="000000" w:themeColor="text1" w:themeTint="FF" w:themeShade="FF"/>
-          <w:sz w:val="28"/>
-          <w:szCs w:val="28"/>
-          <w:lang w:val="ru-RU"/>
-        </w:rPr>
-        <w:t xml:space="preserve">4. </w:t>
-      </w:r>
-      <w:r>
-        <w:rPr>
-          <w:rFonts w:ascii="Times New Roman" w:hAnsi="Times New Roman" w:eastAsia="Times New Roman" w:cs="Times New Roman"/>
-          <w:b w:val="0"/>
-          <w:bCs w:val="0"/>
-          <w:i w:val="0"/>
-          <w:iCs w:val="0"/>
-          <w:caps w:val="0"/>
-          <w:smallCaps w:val="0"/>
-          <w:noProof w:val="0"/>
-          <w:color w:val="000000" w:themeColor="text1" w:themeTint="FF" w:themeShade="FF"/>
-          <w:sz w:val="28"/>
-          <w:szCs w:val="28"/>
-          <w:lang w:val="ru-RU"/>
-        </w:rPr>
-        <w:t>Переробив</w:t>
-      </w:r>
-      <w:r>
-        <w:rPr>
-          <w:rFonts w:ascii="Times New Roman" w:hAnsi="Times New Roman" w:eastAsia="Times New Roman" w:cs="Times New Roman"/>
-          <w:b w:val="0"/>
-          <w:bCs w:val="0"/>
-          <w:i w:val="0"/>
-          <w:iCs w:val="0"/>
-          <w:caps w:val="0"/>
-          <w:smallCaps w:val="0"/>
-          <w:noProof w:val="0"/>
-          <w:color w:val="000000" w:themeColor="text1" w:themeTint="FF" w:themeShade="FF"/>
-          <w:sz w:val="28"/>
-          <w:szCs w:val="28"/>
-          <w:lang w:val="ru-RU"/>
-        </w:rPr>
-        <w:t xml:space="preserve"> </w:t>
-      </w:r>
-      <w:r>
-        <w:rPr>
-          <w:rFonts w:ascii="Times New Roman" w:hAnsi="Times New Roman" w:eastAsia="Times New Roman" w:cs="Times New Roman"/>
-          <w:b w:val="0"/>
-          <w:bCs w:val="0"/>
-          <w:i w:val="0"/>
-          <w:iCs w:val="0"/>
-          <w:caps w:val="0"/>
-          <w:smallCaps w:val="0"/>
-          <w:noProof w:val="0"/>
-          <w:color w:val="000000" w:themeColor="text1" w:themeTint="FF" w:themeShade="FF"/>
-          <w:sz w:val="28"/>
-          <w:szCs w:val="28"/>
-          <w:lang w:val="ru-RU"/>
-        </w:rPr>
-        <w:t>функціонал</w:t>
-      </w:r>
-      <w:r>
-        <w:rPr>
-          <w:rFonts w:ascii="Times New Roman" w:hAnsi="Times New Roman" w:eastAsia="Times New Roman" w:cs="Times New Roman"/>
-          <w:b w:val="0"/>
-          <w:bCs w:val="0"/>
-          <w:i w:val="0"/>
-          <w:iCs w:val="0"/>
-          <w:caps w:val="0"/>
-          <w:smallCaps w:val="0"/>
-          <w:noProof w:val="0"/>
-          <w:color w:val="000000" w:themeColor="text1" w:themeTint="FF" w:themeShade="FF"/>
-          <w:sz w:val="28"/>
-          <w:szCs w:val="28"/>
-          <w:lang w:val="ru-RU"/>
-        </w:rPr>
-        <w:t xml:space="preserve"> </w:t>
-      </w:r>
-      <w:r>
-        <w:rPr>
-          <w:rFonts w:ascii="Times New Roman" w:hAnsi="Times New Roman" w:eastAsia="Times New Roman" w:cs="Times New Roman"/>
-          <w:b w:val="0"/>
-          <w:bCs w:val="0"/>
-          <w:i w:val="0"/>
-          <w:iCs w:val="0"/>
-          <w:caps w:val="0"/>
-          <w:smallCaps w:val="0"/>
-          <w:noProof w:val="0"/>
-          <w:color w:val="000000" w:themeColor="text1" w:themeTint="FF" w:themeShade="FF"/>
-          <w:sz w:val="28"/>
-          <w:szCs w:val="28"/>
-          <w:lang w:val="ru-RU"/>
-        </w:rPr>
-        <w:t>програми</w:t>
-      </w:r>
-      <w:r>
-        <w:rPr>
-          <w:rFonts w:ascii="Times New Roman" w:hAnsi="Times New Roman" w:eastAsia="Times New Roman" w:cs="Times New Roman"/>
-          <w:b w:val="0"/>
-          <w:bCs w:val="0"/>
-          <w:i w:val="0"/>
-          <w:iCs w:val="0"/>
-          <w:caps w:val="0"/>
-          <w:smallCaps w:val="0"/>
-          <w:noProof w:val="0"/>
-          <w:color w:val="000000" w:themeColor="text1" w:themeTint="FF" w:themeShade="FF"/>
-          <w:sz w:val="28"/>
-          <w:szCs w:val="28"/>
-          <w:lang w:val="ru-RU"/>
-        </w:rPr>
-        <w:t xml:space="preserve"> </w:t>
-      </w:r>
-      <w:r>
-        <w:rPr>
-          <w:rFonts w:ascii="Times New Roman" w:hAnsi="Times New Roman" w:eastAsia="Times New Roman" w:cs="Times New Roman"/>
-          <w:b w:val="0"/>
-          <w:bCs w:val="0"/>
-          <w:i w:val="0"/>
-          <w:iCs w:val="0"/>
-          <w:caps w:val="0"/>
-          <w:smallCaps w:val="0"/>
-          <w:noProof w:val="0"/>
-          <w:color w:val="000000" w:themeColor="text1" w:themeTint="FF" w:themeShade="FF"/>
-          <w:sz w:val="28"/>
-          <w:szCs w:val="28"/>
-          <w:lang w:val="ru-RU"/>
-        </w:rPr>
-        <w:t>від</w:t>
-      </w:r>
-      <w:r>
-        <w:rPr>
-          <w:rFonts w:ascii="Times New Roman" w:hAnsi="Times New Roman" w:eastAsia="Times New Roman" w:cs="Times New Roman"/>
-          <w:b w:val="0"/>
-          <w:bCs w:val="0"/>
-          <w:i w:val="0"/>
-          <w:iCs w:val="0"/>
-          <w:caps w:val="0"/>
-          <w:smallCaps w:val="0"/>
-          <w:noProof w:val="0"/>
-          <w:color w:val="000000" w:themeColor="text1" w:themeTint="FF" w:themeShade="FF"/>
-          <w:sz w:val="28"/>
-          <w:szCs w:val="28"/>
-          <w:lang w:val="ru-RU"/>
-        </w:rPr>
-        <w:t>повідно</w:t>
-      </w:r>
-      <w:r>
-        <w:rPr>
-          <w:rFonts w:ascii="Times New Roman" w:hAnsi="Times New Roman" w:eastAsia="Times New Roman" w:cs="Times New Roman"/>
-          <w:b w:val="0"/>
-          <w:bCs w:val="0"/>
-          <w:i w:val="0"/>
-          <w:iCs w:val="0"/>
-          <w:caps w:val="0"/>
-          <w:smallCaps w:val="0"/>
-          <w:noProof w:val="0"/>
-          <w:color w:val="000000" w:themeColor="text1" w:themeTint="FF" w:themeShade="FF"/>
-          <w:sz w:val="28"/>
-          <w:szCs w:val="28"/>
-          <w:lang w:val="ru-RU"/>
-        </w:rPr>
-        <w:t xml:space="preserve"> до </w:t>
-      </w:r>
-      <w:r>
-        <w:rPr>
-          <w:rFonts w:ascii="Times New Roman" w:hAnsi="Times New Roman" w:eastAsia="Times New Roman" w:cs="Times New Roman"/>
-          <w:b w:val="0"/>
-          <w:bCs w:val="0"/>
-          <w:i w:val="0"/>
-          <w:iCs w:val="0"/>
-          <w:caps w:val="0"/>
-          <w:smallCaps w:val="0"/>
-          <w:noProof w:val="0"/>
-          <w:color w:val="000000" w:themeColor="text1" w:themeTint="FF" w:themeShade="FF"/>
-          <w:sz w:val="28"/>
-          <w:szCs w:val="28"/>
-          <w:lang w:val="ru-RU"/>
-        </w:rPr>
-        <w:t>змін</w:t>
-      </w:r>
-      <w:r>
-        <w:rPr>
-          <w:rFonts w:ascii="Times New Roman" w:hAnsi="Times New Roman" w:eastAsia="Times New Roman" w:cs="Times New Roman"/>
-          <w:b w:val="0"/>
-          <w:bCs w:val="0"/>
-          <w:i w:val="0"/>
-          <w:iCs w:val="0"/>
-          <w:caps w:val="0"/>
-          <w:smallCaps w:val="0"/>
-          <w:noProof w:val="0"/>
-          <w:color w:val="000000" w:themeColor="text1" w:themeTint="FF" w:themeShade="FF"/>
-          <w:sz w:val="28"/>
-          <w:szCs w:val="28"/>
-          <w:lang w:val="ru-RU"/>
-        </w:rPr>
-        <w:t xml:space="preserve"> з </w:t>
-      </w:r>
-      <w:r>
-        <w:rPr>
-          <w:rFonts w:ascii="Times New Roman" w:hAnsi="Times New Roman" w:eastAsia="Times New Roman" w:cs="Times New Roman"/>
-          <w:b w:val="0"/>
-          <w:bCs w:val="0"/>
-          <w:i w:val="0"/>
-          <w:iCs w:val="0"/>
-          <w:caps w:val="0"/>
-          <w:smallCaps w:val="0"/>
-          <w:noProof w:val="0"/>
-          <w:color w:val="000000" w:themeColor="text1" w:themeTint="FF" w:themeShade="FF"/>
-          <w:sz w:val="28"/>
-          <w:szCs w:val="28"/>
-          <w:lang w:val="ru-RU"/>
-        </w:rPr>
-        <w:t>пунктів</w:t>
-      </w:r>
-      <w:r>
-        <w:rPr>
-          <w:rFonts w:ascii="Times New Roman" w:hAnsi="Times New Roman" w:eastAsia="Times New Roman" w:cs="Times New Roman"/>
-          <w:b w:val="0"/>
-          <w:bCs w:val="0"/>
-          <w:i w:val="0"/>
-          <w:iCs w:val="0"/>
-          <w:caps w:val="0"/>
-          <w:smallCaps w:val="0"/>
-          <w:noProof w:val="0"/>
-          <w:color w:val="000000" w:themeColor="text1" w:themeTint="FF" w:themeShade="FF"/>
-          <w:sz w:val="28"/>
-          <w:szCs w:val="28"/>
-          <w:lang w:val="ru-RU"/>
-        </w:rPr>
-        <w:t xml:space="preserve"> </w:t>
-      </w:r>
-      <w:r>
-        <w:rPr>
-          <w:rFonts w:ascii="Times New Roman" w:hAnsi="Times New Roman" w:eastAsia="Times New Roman" w:cs="Times New Roman"/>
-          <w:b w:val="0"/>
-          <w:bCs w:val="0"/>
-          <w:i w:val="0"/>
-          <w:iCs w:val="0"/>
-          <w:caps w:val="0"/>
-          <w:smallCaps w:val="0"/>
-          <w:noProof w:val="0"/>
-          <w:color w:val="000000" w:themeColor="text1" w:themeTint="FF" w:themeShade="FF"/>
-          <w:sz w:val="28"/>
-          <w:szCs w:val="28"/>
-          <w:lang w:val="ru-RU"/>
-        </w:rPr>
-        <w:t>завдання</w:t>
-      </w:r>
-      <w:r>
-        <w:rPr>
-          <w:rFonts w:ascii="Times New Roman" w:hAnsi="Times New Roman" w:eastAsia="Times New Roman" w:cs="Times New Roman"/>
-          <w:b w:val="0"/>
-          <w:bCs w:val="0"/>
-          <w:i w:val="0"/>
-          <w:iCs w:val="0"/>
-          <w:caps w:val="0"/>
-          <w:smallCaps w:val="0"/>
-          <w:noProof w:val="0"/>
-          <w:color w:val="000000" w:themeColor="text1" w:themeTint="FF" w:themeShade="FF"/>
-          <w:sz w:val="28"/>
-          <w:szCs w:val="28"/>
-          <w:lang w:val="ru-RU"/>
-        </w:rPr>
-        <w:t xml:space="preserve"> 1 та 2.</w:t>
+      <w:r>
+        <w:rPr>
+          <w:rFonts w:ascii="Times New Roman" w:hAnsi="Times New Roman" w:eastAsia="Times New Roman" w:cs="Times New Roman"/>
+          <w:b w:val="0"/>
+          <w:bCs w:val="0"/>
+          <w:i w:val="0"/>
+          <w:iCs w:val="0"/>
+          <w:caps w:val="0"/>
+          <w:smallCaps w:val="0"/>
+          <w:noProof w:val="0"/>
+          <w:color w:val="000000" w:themeColor="text1" w:themeTint="FF" w:themeShade="FF"/>
+          <w:sz w:val="28"/>
+          <w:szCs w:val="28"/>
+          <w:lang w:val="ru-RU"/>
+        </w:rPr>
+        <w:t>1. Створив теку і виконавчий файл.</w:t>
       </w:r>
     </w:p>
     <w:p>
+      <w:r>
+        <w:rPr>
+          <w:rFonts w:ascii="Times New Roman" w:hAnsi="Times New Roman" w:eastAsia="Times New Roman" w:cs="Times New Roman"/>
+          <w:b w:val="0"/>
+          <w:bCs w:val="0"/>
+          <w:i w:val="0"/>
+          <w:iCs w:val="0"/>
+          <w:caps w:val="0"/>
+          <w:smallCaps w:val="0"/>
+          <w:noProof w:val="0"/>
+          <w:color w:val="000000" w:themeColor="text1" w:themeTint="FF" w:themeShade="FF"/>
+          <w:sz w:val="28"/>
+          <w:szCs w:val="28"/>
+          <w:lang w:val="ru-RU"/>
+        </w:rPr>
+        <w:t xml:space="preserve">2. </w:t>
+      </w:r>
+      <w:r>
+        <w:rPr>
+          <w:rFonts w:ascii="Times New Roman" w:hAnsi="Times New Roman" w:eastAsia="Times New Roman" w:cs="Times New Roman"/>
+          <w:b w:val="0"/>
+          <w:bCs w:val="0"/>
+          <w:i w:val="0"/>
+          <w:iCs w:val="0"/>
+          <w:caps w:val="0"/>
+          <w:smallCaps w:val="0"/>
+          <w:noProof w:val="0"/>
+          <w:color w:val="000000" w:themeColor="text1" w:themeTint="FF" w:themeShade="FF"/>
+          <w:sz w:val="28"/>
+          <w:szCs w:val="28"/>
+          <w:lang w:val="ru-RU"/>
+        </w:rPr>
+        <w:t>Ознайомився</w:t>
+      </w:r>
+      <w:r>
+        <w:rPr>
+          <w:rFonts w:ascii="Times New Roman" w:hAnsi="Times New Roman" w:eastAsia="Times New Roman" w:cs="Times New Roman"/>
+          <w:b w:val="0"/>
+          <w:bCs w:val="0"/>
+          <w:i w:val="0"/>
+          <w:iCs w:val="0"/>
+          <w:caps w:val="0"/>
+          <w:smallCaps w:val="0"/>
+          <w:noProof w:val="0"/>
+          <w:color w:val="000000" w:themeColor="text1" w:themeTint="FF" w:themeShade="FF"/>
+          <w:sz w:val="28"/>
+          <w:szCs w:val="28"/>
+          <w:lang w:val="ru-RU"/>
+        </w:rPr>
+        <w:t xml:space="preserve"> з </w:t>
+      </w:r>
+      <w:r>
+        <w:rPr>
+          <w:rFonts w:ascii="Times New Roman" w:hAnsi="Times New Roman" w:eastAsia="Times New Roman" w:cs="Times New Roman"/>
+          <w:b w:val="0"/>
+          <w:bCs w:val="0"/>
+          <w:i w:val="0"/>
+          <w:iCs w:val="0"/>
+          <w:caps w:val="0"/>
+          <w:smallCaps w:val="0"/>
+          <w:noProof w:val="0"/>
+          <w:color w:val="000000" w:themeColor="text1" w:themeTint="FF" w:themeShade="FF"/>
+          <w:sz w:val="28"/>
+          <w:szCs w:val="28"/>
+          <w:lang w:val="ru-RU"/>
+        </w:rPr>
+        <w:t>теоретичними</w:t>
+      </w:r>
+      <w:r>
+        <w:rPr>
+          <w:rFonts w:ascii="Times New Roman" w:hAnsi="Times New Roman" w:eastAsia="Times New Roman" w:cs="Times New Roman"/>
+          <w:b w:val="0"/>
+          <w:bCs w:val="0"/>
+          <w:i w:val="0"/>
+          <w:iCs w:val="0"/>
+          <w:caps w:val="0"/>
+          <w:smallCaps w:val="0"/>
+          <w:noProof w:val="0"/>
+          <w:color w:val="000000" w:themeColor="text1" w:themeTint="FF" w:themeShade="FF"/>
+          <w:sz w:val="28"/>
+          <w:szCs w:val="28"/>
+          <w:lang w:val="ru-RU"/>
+        </w:rPr>
+        <w:t xml:space="preserve"> відомостями</w:t>
+      </w:r>
+      <w:r>
+        <w:rPr>
+          <w:rFonts w:ascii="Times New Roman" w:hAnsi="Times New Roman" w:eastAsia="Times New Roman" w:cs="Times New Roman"/>
+          <w:b w:val="0"/>
+          <w:bCs w:val="0"/>
+          <w:i w:val="0"/>
+          <w:iCs w:val="0"/>
+          <w:caps w:val="0"/>
+          <w:smallCaps w:val="0"/>
+          <w:noProof w:val="0"/>
+          <w:color w:val="000000" w:themeColor="text1" w:themeTint="FF" w:themeShade="FF"/>
+          <w:sz w:val="28"/>
+          <w:szCs w:val="28"/>
+          <w:lang w:val="ru-RU"/>
+        </w:rPr>
+        <w:t xml:space="preserve"> і кодом.</w:t>
+      </w:r>
+    </w:p>
+    <w:p>
+      <w:pPr>
+        <w:rPr>
+          <w:rFonts w:ascii="Times New Roman" w:hAnsi="Times New Roman" w:eastAsia="Times New Roman" w:cs="Times New Roman"/>
+          <w:b w:val="0"/>
+          <w:bCs w:val="0"/>
+          <w:i w:val="0"/>
+          <w:iCs w:val="0"/>
+          <w:caps w:val="0"/>
+          <w:smallCaps w:val="0"/>
+          <w:noProof w:val="0"/>
+          <w:color w:val="000000" w:themeColor="text1" w:themeTint="FF" w:themeShade="FF"/>
+          <w:sz w:val="28"/>
+          <w:szCs w:val="28"/>
+          <w:lang w:val="ru-RU"/>
+        </w:rPr>
+      </w:pPr>
+      <w:r>
+        <w:rPr>
+          <w:rFonts w:ascii="Times New Roman" w:hAnsi="Times New Roman" w:eastAsia="Times New Roman" w:cs="Times New Roman"/>
+          <w:b w:val="0"/>
+          <w:bCs w:val="0"/>
+          <w:i w:val="0"/>
+          <w:iCs w:val="0"/>
+          <w:caps w:val="0"/>
+          <w:smallCaps w:val="0"/>
+          <w:noProof w:val="0"/>
+          <w:color w:val="000000" w:themeColor="text1" w:themeTint="FF" w:themeShade="FF"/>
+          <w:sz w:val="28"/>
+          <w:szCs w:val="28"/>
+          <w:lang w:val="ru-RU"/>
+        </w:rPr>
+        <w:t xml:space="preserve">3. </w:t>
+      </w:r>
+      <w:r>
+        <w:rPr>
+          <w:rFonts w:ascii="Times New Roman" w:hAnsi="Times New Roman" w:eastAsia="Times New Roman" w:cs="Times New Roman"/>
+          <w:b w:val="0"/>
+          <w:bCs w:val="0"/>
+          <w:i w:val="0"/>
+          <w:iCs w:val="0"/>
+          <w:caps w:val="0"/>
+          <w:smallCaps w:val="0"/>
+          <w:noProof w:val="0"/>
+          <w:color w:val="000000" w:themeColor="text1" w:themeTint="FF" w:themeShade="FF"/>
+          <w:sz w:val="28"/>
+          <w:szCs w:val="28"/>
+          <w:lang w:val="ru-RU"/>
+        </w:rPr>
+        <w:t>Розробив</w:t>
+      </w:r>
+      <w:r>
+        <w:rPr>
+          <w:rFonts w:ascii="Times New Roman" w:hAnsi="Times New Roman" w:eastAsia="Times New Roman" w:cs="Times New Roman"/>
+          <w:b w:val="0"/>
+          <w:bCs w:val="0"/>
+          <w:i w:val="0"/>
+          <w:iCs w:val="0"/>
+          <w:caps w:val="0"/>
+          <w:smallCaps w:val="0"/>
+          <w:noProof w:val="0"/>
+          <w:color w:val="000000" w:themeColor="text1" w:themeTint="FF" w:themeShade="FF"/>
+          <w:sz w:val="28"/>
+          <w:szCs w:val="28"/>
+          <w:lang w:val="ru-RU"/>
+        </w:rPr>
+        <w:t xml:space="preserve"> </w:t>
+      </w:r>
+      <w:r>
+        <w:rPr>
+          <w:rFonts w:ascii="Times New Roman" w:hAnsi="Times New Roman" w:eastAsia="Times New Roman" w:cs="Times New Roman"/>
+          <w:b w:val="0"/>
+          <w:bCs w:val="0"/>
+          <w:i w:val="0"/>
+          <w:iCs w:val="0"/>
+          <w:caps w:val="0"/>
+          <w:smallCaps w:val="0"/>
+          <w:noProof w:val="0"/>
+          <w:color w:val="000000" w:themeColor="text1" w:themeTint="FF" w:themeShade="FF"/>
+          <w:sz w:val="28"/>
+          <w:szCs w:val="28"/>
+          <w:lang w:val="ru-RU"/>
+        </w:rPr>
+        <w:t>клас</w:t>
+      </w:r>
+      <w:r>
+        <w:rPr>
+          <w:rFonts w:ascii="Times New Roman" w:hAnsi="Times New Roman" w:eastAsia="Times New Roman" w:cs="Times New Roman"/>
+          <w:b w:val="0"/>
+          <w:bCs w:val="0"/>
+          <w:i w:val="0"/>
+          <w:iCs w:val="0"/>
+          <w:caps w:val="0"/>
+          <w:smallCaps w:val="0"/>
+          <w:noProof w:val="0"/>
+          <w:color w:val="000000" w:themeColor="text1" w:themeTint="FF" w:themeShade="FF"/>
+          <w:sz w:val="28"/>
+          <w:szCs w:val="28"/>
+          <w:lang w:val="ru-RU"/>
+        </w:rPr>
+        <w:t xml:space="preserve"> студента з </w:t>
+      </w:r>
+      <w:r>
+        <w:rPr>
+          <w:rFonts w:ascii="Times New Roman" w:hAnsi="Times New Roman" w:eastAsia="Times New Roman" w:cs="Times New Roman"/>
+          <w:b w:val="0"/>
+          <w:bCs w:val="0"/>
+          <w:i w:val="0"/>
+          <w:iCs w:val="0"/>
+          <w:caps w:val="0"/>
+          <w:smallCaps w:val="0"/>
+          <w:noProof w:val="0"/>
+          <w:color w:val="000000" w:themeColor="text1" w:themeTint="FF" w:themeShade="FF"/>
+          <w:sz w:val="28"/>
+          <w:szCs w:val="28"/>
+          <w:lang w:val="ru-RU"/>
+        </w:rPr>
+        <w:t>відповідними</w:t>
+      </w:r>
+      <w:r>
+        <w:rPr>
+          <w:rFonts w:ascii="Times New Roman" w:hAnsi="Times New Roman" w:eastAsia="Times New Roman" w:cs="Times New Roman"/>
+          <w:b w:val="0"/>
+          <w:bCs w:val="0"/>
+          <w:i w:val="0"/>
+          <w:iCs w:val="0"/>
+          <w:caps w:val="0"/>
+          <w:smallCaps w:val="0"/>
+          <w:noProof w:val="0"/>
+          <w:color w:val="000000" w:themeColor="text1" w:themeTint="FF" w:themeShade="FF"/>
+          <w:sz w:val="28"/>
+          <w:szCs w:val="28"/>
+          <w:lang w:val="ru-RU"/>
+        </w:rPr>
+        <w:t xml:space="preserve"> атрибутами.</w:t>
+      </w:r>
+    </w:p>
+    <w:p>
       <w:pPr>
         <w:pStyle w:val="Normal"/>
+        <w:rPr>
+          <w:rFonts w:ascii="Times New Roman" w:hAnsi="Times New Roman" w:eastAsia="Times New Roman" w:cs="Times New Roman"/>
+          <w:b w:val="0"/>
+          <w:bCs w:val="0"/>
+          <w:i w:val="0"/>
+          <w:iCs w:val="0"/>
+          <w:caps w:val="0"/>
+          <w:smallCaps w:val="0"/>
+          <w:noProof w:val="0"/>
+          <w:color w:val="000000" w:themeColor="text1" w:themeTint="FF" w:themeShade="FF"/>
+          <w:sz w:val="28"/>
+          <w:szCs w:val="28"/>
+          <w:lang w:val="ru-RU"/>
+        </w:rPr>
       </w:pPr>
       <w:r>
         <w:drawing>
-          <wp:inline wp14:editId="1922A10D" wp14:anchorId="098E7306">
-            <wp:extent cx="5514975" cy="3320474"/>
+          <wp:inline wp14:editId="5DB22A4B" wp14:anchorId="53762410">
+            <wp:extent cx="5800725" cy="1876425"/>
             <wp:effectExtent l="0" t="0" r="0" b="0"/>
-            <wp:docPr id="1452272980" name="" title=""/>
+            <wp:docPr id="1714198132" name="" title=""/>
             <wp:cNvGraphicFramePr>
               <a:graphicFrameLocks noChangeAspect="1"/>
             </wp:cNvGraphicFramePr>
@@ -1658,7 +1304,7 @@
                     <pic:cNvPicPr/>
                   </pic:nvPicPr>
                   <pic:blipFill>
-                    <a:blip r:embed="R506b05efa9cb4875">
+                    <a:blip r:embed="Rb33bc232a874458f">
                       <a:extLst>
                         <a:ext xmlns:a="http://schemas.openxmlformats.org/drawingml/2006/main" uri="{28A0092B-C50C-407E-A947-70E740481C1C}">
                           <a14:useLocalDpi val="0"/>
@@ -1672,7 +1318,7 @@
                   <pic:spPr>
                     <a:xfrm>
                       <a:off x="0" y="0"/>
-                      <a:ext cx="5514975" cy="3320474"/>
+                      <a:ext cx="5800725" cy="1876425"/>
                     </a:xfrm>
                     <a:prstGeom prst="rect">
                       <a:avLst/>
@@ -1687,88 +1333,174 @@
     </w:p>
     <w:p>
       <w:pPr>
-        <w:rPr>
-          <w:rFonts w:ascii="Times New Roman" w:hAnsi="Times New Roman" w:eastAsia="Times New Roman" w:cs="Times New Roman"/>
-          <w:b w:val="0"/>
-          <w:bCs w:val="0"/>
-          <w:i w:val="0"/>
-          <w:iCs w:val="0"/>
-          <w:caps w:val="0"/>
-          <w:smallCaps w:val="0"/>
-          <w:noProof w:val="0"/>
-          <w:color w:val="000000" w:themeColor="text1" w:themeTint="FF" w:themeShade="FF"/>
-          <w:sz w:val="28"/>
-          <w:szCs w:val="28"/>
-          <w:lang w:val="ru-RU"/>
-        </w:rPr>
-      </w:pPr>
-      <w:r>
-        <w:rPr>
-          <w:rFonts w:ascii="Times New Roman" w:hAnsi="Times New Roman" w:eastAsia="Times New Roman" w:cs="Times New Roman"/>
-          <w:b w:val="0"/>
-          <w:bCs w:val="0"/>
-          <w:i w:val="0"/>
-          <w:iCs w:val="0"/>
-          <w:caps w:val="0"/>
-          <w:smallCaps w:val="0"/>
-          <w:noProof w:val="0"/>
-          <w:color w:val="000000" w:themeColor="text1" w:themeTint="FF" w:themeShade="FF"/>
-          <w:sz w:val="28"/>
-          <w:szCs w:val="28"/>
-          <w:lang w:val="ru-RU"/>
-        </w:rPr>
-        <w:t>5</w:t>
-      </w:r>
-      <w:r>
-        <w:rPr>
-          <w:rFonts w:ascii="Times New Roman" w:hAnsi="Times New Roman" w:eastAsia="Times New Roman" w:cs="Times New Roman"/>
-          <w:b w:val="0"/>
-          <w:bCs w:val="0"/>
-          <w:i w:val="0"/>
-          <w:iCs w:val="0"/>
-          <w:caps w:val="0"/>
-          <w:smallCaps w:val="0"/>
-          <w:noProof w:val="0"/>
-          <w:color w:val="000000" w:themeColor="text1" w:themeTint="FF" w:themeShade="FF"/>
-          <w:sz w:val="28"/>
-          <w:szCs w:val="28"/>
-          <w:lang w:val="ru-RU"/>
-        </w:rPr>
-        <w:t xml:space="preserve">. </w:t>
-      </w:r>
-      <w:r>
-        <w:rPr>
-          <w:rFonts w:ascii="Times New Roman" w:hAnsi="Times New Roman" w:eastAsia="Times New Roman" w:cs="Times New Roman"/>
-          <w:b w:val="0"/>
-          <w:bCs w:val="0"/>
-          <w:i w:val="0"/>
-          <w:iCs w:val="0"/>
-          <w:caps w:val="0"/>
-          <w:smallCaps w:val="0"/>
-          <w:noProof w:val="0"/>
-          <w:color w:val="000000" w:themeColor="text1" w:themeTint="FF" w:themeShade="FF"/>
-          <w:sz w:val="28"/>
-          <w:szCs w:val="28"/>
-          <w:lang w:val="ru-RU"/>
-        </w:rPr>
-        <w:t xml:space="preserve">Створив файл для </w:t>
-      </w:r>
-      <w:r>
-        <w:rPr>
-          <w:rFonts w:ascii="Times New Roman" w:hAnsi="Times New Roman" w:eastAsia="Times New Roman" w:cs="Times New Roman"/>
-          <w:b w:val="0"/>
-          <w:bCs w:val="0"/>
-          <w:i w:val="0"/>
-          <w:iCs w:val="0"/>
-          <w:caps w:val="0"/>
-          <w:smallCaps w:val="0"/>
-          <w:noProof w:val="0"/>
-          <w:color w:val="000000" w:themeColor="text1" w:themeTint="FF" w:themeShade="FF"/>
-          <w:sz w:val="28"/>
-          <w:szCs w:val="28"/>
-          <w:lang w:val="ru-RU"/>
-        </w:rPr>
-        <w:t>тестування</w:t>
+        <w:pStyle w:val="Normal"/>
+        <w:rPr>
+          <w:rFonts w:ascii="Times New Roman" w:hAnsi="Times New Roman" w:eastAsia="Times New Roman" w:cs="Times New Roman"/>
+          <w:b w:val="0"/>
+          <w:bCs w:val="0"/>
+          <w:i w:val="0"/>
+          <w:iCs w:val="0"/>
+          <w:caps w:val="0"/>
+          <w:smallCaps w:val="0"/>
+          <w:noProof w:val="0"/>
+          <w:color w:val="000000" w:themeColor="text1" w:themeTint="FF" w:themeShade="FF"/>
+          <w:sz w:val="28"/>
+          <w:szCs w:val="28"/>
+          <w:lang w:val="ru-RU"/>
+        </w:rPr>
+      </w:pPr>
+      <w:r>
+        <w:rPr>
+          <w:rFonts w:ascii="Times New Roman" w:hAnsi="Times New Roman" w:eastAsia="Times New Roman" w:cs="Times New Roman"/>
+          <w:b w:val="0"/>
+          <w:bCs w:val="0"/>
+          <w:i w:val="0"/>
+          <w:iCs w:val="0"/>
+          <w:caps w:val="0"/>
+          <w:smallCaps w:val="0"/>
+          <w:noProof w:val="0"/>
+          <w:color w:val="000000" w:themeColor="text1" w:themeTint="FF" w:themeShade="FF"/>
+          <w:sz w:val="28"/>
+          <w:szCs w:val="28"/>
+          <w:lang w:val="ru-RU"/>
+        </w:rPr>
+        <w:t xml:space="preserve">4. </w:t>
+      </w:r>
+      <w:r>
+        <w:rPr>
+          <w:rFonts w:ascii="Times New Roman" w:hAnsi="Times New Roman" w:eastAsia="Times New Roman" w:cs="Times New Roman"/>
+          <w:b w:val="0"/>
+          <w:bCs w:val="0"/>
+          <w:i w:val="0"/>
+          <w:iCs w:val="0"/>
+          <w:caps w:val="0"/>
+          <w:smallCaps w:val="0"/>
+          <w:noProof w:val="0"/>
+          <w:color w:val="000000" w:themeColor="text1" w:themeTint="FF" w:themeShade="FF"/>
+          <w:sz w:val="28"/>
+          <w:szCs w:val="28"/>
+          <w:lang w:val="ru-RU"/>
+        </w:rPr>
+        <w:t>Розробив</w:t>
+      </w:r>
+      <w:r>
+        <w:rPr>
+          <w:rFonts w:ascii="Times New Roman" w:hAnsi="Times New Roman" w:eastAsia="Times New Roman" w:cs="Times New Roman"/>
+          <w:b w:val="0"/>
+          <w:bCs w:val="0"/>
+          <w:i w:val="0"/>
+          <w:iCs w:val="0"/>
+          <w:caps w:val="0"/>
+          <w:smallCaps w:val="0"/>
+          <w:noProof w:val="0"/>
+          <w:color w:val="000000" w:themeColor="text1" w:themeTint="FF" w:themeShade="FF"/>
+          <w:sz w:val="28"/>
+          <w:szCs w:val="28"/>
+          <w:lang w:val="ru-RU"/>
+        </w:rPr>
+        <w:t xml:space="preserve"> </w:t>
+      </w:r>
+      <w:r>
+        <w:rPr>
+          <w:rFonts w:ascii="Times New Roman" w:hAnsi="Times New Roman" w:eastAsia="Times New Roman" w:cs="Times New Roman"/>
+          <w:b w:val="0"/>
+          <w:bCs w:val="0"/>
+          <w:i w:val="0"/>
+          <w:iCs w:val="0"/>
+          <w:caps w:val="0"/>
+          <w:smallCaps w:val="0"/>
+          <w:noProof w:val="0"/>
+          <w:color w:val="000000" w:themeColor="text1" w:themeTint="FF" w:themeShade="FF"/>
+          <w:sz w:val="28"/>
+          <w:szCs w:val="28"/>
+          <w:lang w:val="ru-RU"/>
+        </w:rPr>
+        <w:t>кла</w:t>
+      </w:r>
+      <w:r>
+        <w:rPr>
+          <w:rFonts w:ascii="Times New Roman" w:hAnsi="Times New Roman" w:eastAsia="Times New Roman" w:cs="Times New Roman"/>
+          <w:b w:val="0"/>
+          <w:bCs w:val="0"/>
+          <w:i w:val="0"/>
+          <w:iCs w:val="0"/>
+          <w:caps w:val="0"/>
+          <w:smallCaps w:val="0"/>
+          <w:noProof w:val="0"/>
+          <w:color w:val="000000" w:themeColor="text1" w:themeTint="FF" w:themeShade="FF"/>
+          <w:sz w:val="28"/>
+          <w:szCs w:val="28"/>
+          <w:lang w:val="ru-RU"/>
+        </w:rPr>
+        <w:t>с</w:t>
+      </w:r>
+      <w:r>
+        <w:rPr>
+          <w:rFonts w:ascii="Times New Roman" w:hAnsi="Times New Roman" w:eastAsia="Times New Roman" w:cs="Times New Roman"/>
+          <w:b w:val="0"/>
+          <w:bCs w:val="0"/>
+          <w:i w:val="0"/>
+          <w:iCs w:val="0"/>
+          <w:caps w:val="0"/>
+          <w:smallCaps w:val="0"/>
+          <w:noProof w:val="0"/>
+          <w:color w:val="000000" w:themeColor="text1" w:themeTint="FF" w:themeShade="FF"/>
+          <w:sz w:val="28"/>
+          <w:szCs w:val="28"/>
+          <w:lang w:val="ru-RU"/>
+        </w:rPr>
+        <w:t xml:space="preserve"> Список</w:t>
+      </w:r>
+      <w:r>
+        <w:rPr>
+          <w:rFonts w:ascii="Times New Roman" w:hAnsi="Times New Roman" w:eastAsia="Times New Roman" w:cs="Times New Roman"/>
+          <w:b w:val="0"/>
+          <w:bCs w:val="0"/>
+          <w:i w:val="0"/>
+          <w:iCs w:val="0"/>
+          <w:caps w:val="0"/>
+          <w:smallCaps w:val="0"/>
+          <w:noProof w:val="0"/>
+          <w:color w:val="000000" w:themeColor="text1" w:themeTint="FF" w:themeShade="FF"/>
+          <w:sz w:val="28"/>
+          <w:szCs w:val="28"/>
+          <w:lang w:val="ru-RU"/>
+        </w:rPr>
+        <w:t xml:space="preserve"> </w:t>
+      </w:r>
+      <w:r>
+        <w:rPr>
+          <w:rFonts w:ascii="Times New Roman" w:hAnsi="Times New Roman" w:eastAsia="Times New Roman" w:cs="Times New Roman"/>
+          <w:b w:val="0"/>
+          <w:bCs w:val="0"/>
+          <w:i w:val="0"/>
+          <w:iCs w:val="0"/>
+          <w:caps w:val="0"/>
+          <w:smallCaps w:val="0"/>
+          <w:noProof w:val="0"/>
+          <w:color w:val="000000" w:themeColor="text1" w:themeTint="FF" w:themeShade="FF"/>
+          <w:sz w:val="28"/>
+          <w:szCs w:val="28"/>
+          <w:lang w:val="ru-RU"/>
+        </w:rPr>
+        <w:t>груп</w:t>
+      </w:r>
+      <w:r>
+        <w:rPr>
+          <w:rFonts w:ascii="Times New Roman" w:hAnsi="Times New Roman" w:eastAsia="Times New Roman" w:cs="Times New Roman"/>
+          <w:b w:val="0"/>
+          <w:bCs w:val="0"/>
+          <w:i w:val="0"/>
+          <w:iCs w:val="0"/>
+          <w:caps w:val="0"/>
+          <w:smallCaps w:val="0"/>
+          <w:noProof w:val="0"/>
+          <w:color w:val="000000" w:themeColor="text1" w:themeTint="FF" w:themeShade="FF"/>
+          <w:sz w:val="28"/>
+          <w:szCs w:val="28"/>
+          <w:lang w:val="ru-RU"/>
+        </w:rPr>
+        <w:t>и</w:t>
       </w:r>
       <w:r>
         <w:rPr>
@@ -1789,13 +1521,29 @@
       </w:r>
     </w:p>
     <w:p>
-      <w:pPr/>
+      <w:pPr>
+        <w:pStyle w:val="Normal"/>
+        <w:rPr>
+          <w:rFonts w:ascii="Times New Roman" w:hAnsi="Times New Roman" w:eastAsia="Times New Roman" w:cs="Times New Roman"/>
+          <w:b w:val="0"/>
+          <w:bCs w:val="0"/>
+          <w:i w:val="0"/>
+          <w:iCs w:val="0"/>
+          <w:caps w:val="0"/>
+          <w:smallCaps w:val="0"/>
+          <w:noProof w:val="0"/>
+          <w:color w:val="000000" w:themeColor="text1" w:themeTint="FF" w:themeShade="FF"/>
+          <w:sz w:val="28"/>
+          <w:szCs w:val="28"/>
+          <w:lang w:val="ru-RU"/>
+        </w:rPr>
+      </w:pPr>
       <w:r>
         <w:drawing>
-          <wp:inline wp14:editId="55FBE581" wp14:anchorId="358D0F50">
-            <wp:extent cx="5610225" cy="4757004"/>
+          <wp:inline wp14:editId="251EAFDF" wp14:anchorId="78C0C3D5">
+            <wp:extent cx="5886450" cy="3249811"/>
             <wp:effectExtent l="0" t="0" r="0" b="0"/>
-            <wp:docPr id="338027020" name="" title=""/>
+            <wp:docPr id="1459567894" name="" title=""/>
             <wp:cNvGraphicFramePr>
               <a:graphicFrameLocks noChangeAspect="1"/>
             </wp:cNvGraphicFramePr>
@@ -1807,7 +1555,7 @@
                     <pic:cNvPicPr/>
                   </pic:nvPicPr>
                   <pic:blipFill>
-                    <a:blip r:embed="R747d2d273b1c4fb3">
+                    <a:blip r:embed="R4f0da2fb14c04fab">
                       <a:extLst>
                         <a:ext xmlns:a="http://schemas.openxmlformats.org/drawingml/2006/main" uri="{28A0092B-C50C-407E-A947-70E740481C1C}">
                           <a14:useLocalDpi val="0"/>
@@ -1821,7 +1569,7 @@
                   <pic:spPr>
                     <a:xfrm>
                       <a:off x="0" y="0"/>
-                      <a:ext cx="5610225" cy="4757004"/>
+                      <a:ext cx="5886450" cy="3249811"/>
                     </a:xfrm>
                     <a:prstGeom prst="rect">
                       <a:avLst/>
@@ -1836,100 +1584,28 @@
     </w:p>
     <w:p>
       <w:pPr>
-        <w:rPr>
-          <w:rFonts w:ascii="Times New Roman" w:hAnsi="Times New Roman" w:eastAsia="Times New Roman" w:cs="Times New Roman"/>
-          <w:b w:val="0"/>
-          <w:bCs w:val="0"/>
-          <w:i w:val="0"/>
-          <w:iCs w:val="0"/>
-          <w:caps w:val="0"/>
-          <w:smallCaps w:val="0"/>
-          <w:noProof w:val="0"/>
-          <w:color w:val="000000" w:themeColor="text1" w:themeTint="FF" w:themeShade="FF"/>
-          <w:sz w:val="28"/>
-          <w:szCs w:val="28"/>
-          <w:lang w:val="ru-RU"/>
-        </w:rPr>
-      </w:pPr>
-      <w:r>
-        <w:rPr>
-          <w:rFonts w:ascii="Times New Roman" w:hAnsi="Times New Roman" w:eastAsia="Times New Roman" w:cs="Times New Roman"/>
-          <w:b w:val="0"/>
-          <w:bCs w:val="0"/>
-          <w:i w:val="0"/>
-          <w:iCs w:val="0"/>
-          <w:caps w:val="0"/>
-          <w:smallCaps w:val="0"/>
-          <w:noProof w:val="0"/>
-          <w:color w:val="000000" w:themeColor="text1" w:themeTint="FF" w:themeShade="FF"/>
-          <w:sz w:val="28"/>
-          <w:szCs w:val="28"/>
-          <w:lang w:val="ru-RU"/>
-        </w:rPr>
-        <w:t xml:space="preserve">5. </w:t>
-      </w:r>
-      <w:r>
-        <w:rPr>
-          <w:rFonts w:ascii="Times New Roman" w:hAnsi="Times New Roman" w:eastAsia="Times New Roman" w:cs="Times New Roman"/>
-          <w:b w:val="0"/>
-          <w:bCs w:val="0"/>
-          <w:i w:val="0"/>
-          <w:iCs w:val="0"/>
-          <w:caps w:val="0"/>
-          <w:smallCaps w:val="0"/>
-          <w:noProof w:val="0"/>
-          <w:color w:val="000000" w:themeColor="text1" w:themeTint="FF" w:themeShade="FF"/>
-          <w:sz w:val="28"/>
-          <w:szCs w:val="28"/>
-          <w:lang w:val="ru-RU"/>
-        </w:rPr>
-        <w:t xml:space="preserve">Запустив на </w:t>
-      </w:r>
-      <w:r>
-        <w:rPr>
-          <w:rFonts w:ascii="Times New Roman" w:hAnsi="Times New Roman" w:eastAsia="Times New Roman" w:cs="Times New Roman"/>
-          <w:b w:val="0"/>
-          <w:bCs w:val="0"/>
-          <w:i w:val="0"/>
-          <w:iCs w:val="0"/>
-          <w:caps w:val="0"/>
-          <w:smallCaps w:val="0"/>
-          <w:noProof w:val="0"/>
-          <w:color w:val="000000" w:themeColor="text1" w:themeTint="FF" w:themeShade="FF"/>
-          <w:sz w:val="28"/>
-          <w:szCs w:val="28"/>
-          <w:lang w:val="ru-RU"/>
-        </w:rPr>
-        <w:t>виконання</w:t>
-      </w:r>
-      <w:r>
-        <w:rPr>
-          <w:rFonts w:ascii="Times New Roman" w:hAnsi="Times New Roman" w:eastAsia="Times New Roman" w:cs="Times New Roman"/>
-          <w:b w:val="0"/>
-          <w:bCs w:val="0"/>
-          <w:i w:val="0"/>
-          <w:iCs w:val="0"/>
-          <w:caps w:val="0"/>
-          <w:smallCaps w:val="0"/>
-          <w:noProof w:val="0"/>
-          <w:color w:val="000000" w:themeColor="text1" w:themeTint="FF" w:themeShade="FF"/>
-          <w:sz w:val="28"/>
-          <w:szCs w:val="28"/>
-          <w:lang w:val="ru-RU"/>
-        </w:rPr>
-        <w:t xml:space="preserve"> тест.</w:t>
-      </w:r>
-    </w:p>
-    <w:p>
-      <w:pPr>
         <w:pStyle w:val="Normal"/>
+        <w:rPr>
+          <w:rFonts w:ascii="Times New Roman" w:hAnsi="Times New Roman" w:eastAsia="Times New Roman" w:cs="Times New Roman"/>
+          <w:b w:val="0"/>
+          <w:bCs w:val="0"/>
+          <w:i w:val="0"/>
+          <w:iCs w:val="0"/>
+          <w:caps w:val="0"/>
+          <w:smallCaps w:val="0"/>
+          <w:noProof w:val="0"/>
+          <w:color w:val="000000" w:themeColor="text1" w:themeTint="FF" w:themeShade="FF"/>
+          <w:sz w:val="28"/>
+          <w:szCs w:val="28"/>
+          <w:lang w:val="ru-RU"/>
+        </w:rPr>
       </w:pPr>
       <w:r>
         <w:drawing>
-          <wp:inline wp14:editId="1C8AAF27" wp14:anchorId="6A6E86F5">
-            <wp:extent cx="5848350" cy="1819275"/>
+          <wp:inline wp14:editId="60A10E14" wp14:anchorId="2B5B5B1F">
+            <wp:extent cx="6214533" cy="3495675"/>
             <wp:effectExtent l="0" t="0" r="0" b="0"/>
-            <wp:docPr id="1808883887" name="" title=""/>
+            <wp:docPr id="320205040" name="" title=""/>
             <wp:cNvGraphicFramePr>
               <a:graphicFrameLocks noChangeAspect="1"/>
             </wp:cNvGraphicFramePr>
@@ -1941,7 +1617,7 @@
                     <pic:cNvPicPr/>
                   </pic:nvPicPr>
                   <pic:blipFill>
-                    <a:blip r:embed="R864891b9cd6d4864">
+                    <a:blip r:embed="Rf56d8058265c482b">
                       <a:extLst>
                         <a:ext xmlns:a="http://schemas.openxmlformats.org/drawingml/2006/main" uri="{28A0092B-C50C-407E-A947-70E740481C1C}">
                           <a14:useLocalDpi val="0"/>
@@ -1955,7 +1631,7 @@
                   <pic:spPr>
                     <a:xfrm>
                       <a:off x="0" y="0"/>
-                      <a:ext cx="5848350" cy="1819275"/>
+                      <a:ext cx="6214533" cy="3495675"/>
                     </a:xfrm>
                     <a:prstGeom prst="rect">
                       <a:avLst/>
@@ -1969,6 +1645,1122 @@
       </w:r>
     </w:p>
     <w:p>
+      <w:pPr>
+        <w:pStyle w:val="Normal"/>
+        <w:rPr>
+          <w:rFonts w:ascii="Times New Roman" w:hAnsi="Times New Roman" w:eastAsia="Times New Roman" w:cs="Times New Roman"/>
+          <w:b w:val="0"/>
+          <w:bCs w:val="0"/>
+          <w:i w:val="0"/>
+          <w:iCs w:val="0"/>
+          <w:caps w:val="0"/>
+          <w:smallCaps w:val="0"/>
+          <w:noProof w:val="0"/>
+          <w:color w:val="000000" w:themeColor="text1" w:themeTint="FF" w:themeShade="FF"/>
+          <w:sz w:val="28"/>
+          <w:szCs w:val="28"/>
+          <w:lang w:val="ru-RU"/>
+        </w:rPr>
+      </w:pPr>
+      <w:r>
+        <w:rPr>
+          <w:rFonts w:ascii="Times New Roman" w:hAnsi="Times New Roman" w:eastAsia="Times New Roman" w:cs="Times New Roman"/>
+          <w:b w:val="0"/>
+          <w:bCs w:val="0"/>
+          <w:i w:val="0"/>
+          <w:iCs w:val="0"/>
+          <w:caps w:val="0"/>
+          <w:smallCaps w:val="0"/>
+          <w:noProof w:val="0"/>
+          <w:color w:val="000000" w:themeColor="text1" w:themeTint="FF" w:themeShade="FF"/>
+          <w:sz w:val="28"/>
+          <w:szCs w:val="28"/>
+          <w:lang w:val="ru-RU"/>
+        </w:rPr>
+        <w:t>5</w:t>
+      </w:r>
+      <w:r>
+        <w:rPr>
+          <w:rFonts w:ascii="Times New Roman" w:hAnsi="Times New Roman" w:eastAsia="Times New Roman" w:cs="Times New Roman"/>
+          <w:b w:val="0"/>
+          <w:bCs w:val="0"/>
+          <w:i w:val="0"/>
+          <w:iCs w:val="0"/>
+          <w:caps w:val="0"/>
+          <w:smallCaps w:val="0"/>
+          <w:noProof w:val="0"/>
+          <w:color w:val="000000" w:themeColor="text1" w:themeTint="FF" w:themeShade="FF"/>
+          <w:sz w:val="28"/>
+          <w:szCs w:val="28"/>
+          <w:lang w:val="ru-RU"/>
+        </w:rPr>
+        <w:t xml:space="preserve">. </w:t>
+      </w:r>
+      <w:r>
+        <w:rPr>
+          <w:rFonts w:ascii="Times New Roman" w:hAnsi="Times New Roman" w:eastAsia="Times New Roman" w:cs="Times New Roman"/>
+          <w:b w:val="0"/>
+          <w:bCs w:val="0"/>
+          <w:i w:val="0"/>
+          <w:iCs w:val="0"/>
+          <w:caps w:val="0"/>
+          <w:smallCaps w:val="0"/>
+          <w:noProof w:val="0"/>
+          <w:color w:val="000000" w:themeColor="text1" w:themeTint="FF" w:themeShade="FF"/>
+          <w:sz w:val="28"/>
+          <w:szCs w:val="28"/>
+          <w:lang w:val="ru-RU"/>
+        </w:rPr>
+        <w:t>Розробив</w:t>
+      </w:r>
+      <w:r>
+        <w:rPr>
+          <w:rFonts w:ascii="Times New Roman" w:hAnsi="Times New Roman" w:eastAsia="Times New Roman" w:cs="Times New Roman"/>
+          <w:b w:val="0"/>
+          <w:bCs w:val="0"/>
+          <w:i w:val="0"/>
+          <w:iCs w:val="0"/>
+          <w:caps w:val="0"/>
+          <w:smallCaps w:val="0"/>
+          <w:noProof w:val="0"/>
+          <w:color w:val="000000" w:themeColor="text1" w:themeTint="FF" w:themeShade="FF"/>
+          <w:sz w:val="28"/>
+          <w:szCs w:val="28"/>
+          <w:lang w:val="ru-RU"/>
+        </w:rPr>
+        <w:t xml:space="preserve"> </w:t>
+      </w:r>
+      <w:r>
+        <w:rPr>
+          <w:rFonts w:ascii="Times New Roman" w:hAnsi="Times New Roman" w:eastAsia="Times New Roman" w:cs="Times New Roman"/>
+          <w:b w:val="0"/>
+          <w:bCs w:val="0"/>
+          <w:i w:val="0"/>
+          <w:iCs w:val="0"/>
+          <w:caps w:val="0"/>
+          <w:smallCaps w:val="0"/>
+          <w:noProof w:val="0"/>
+          <w:color w:val="000000" w:themeColor="text1" w:themeTint="FF" w:themeShade="FF"/>
+          <w:sz w:val="28"/>
+          <w:szCs w:val="28"/>
+          <w:lang w:val="ru-RU"/>
+        </w:rPr>
+        <w:t>клас</w:t>
+      </w:r>
+      <w:r>
+        <w:rPr>
+          <w:rFonts w:ascii="Times New Roman" w:hAnsi="Times New Roman" w:eastAsia="Times New Roman" w:cs="Times New Roman"/>
+          <w:b w:val="0"/>
+          <w:bCs w:val="0"/>
+          <w:i w:val="0"/>
+          <w:iCs w:val="0"/>
+          <w:caps w:val="0"/>
+          <w:smallCaps w:val="0"/>
+          <w:noProof w:val="0"/>
+          <w:color w:val="000000" w:themeColor="text1" w:themeTint="FF" w:themeShade="FF"/>
+          <w:sz w:val="28"/>
+          <w:szCs w:val="28"/>
+          <w:lang w:val="ru-RU"/>
+        </w:rPr>
+        <w:t xml:space="preserve"> для </w:t>
+      </w:r>
+      <w:r>
+        <w:rPr>
+          <w:rFonts w:ascii="Times New Roman" w:hAnsi="Times New Roman" w:eastAsia="Times New Roman" w:cs="Times New Roman"/>
+          <w:b w:val="0"/>
+          <w:bCs w:val="0"/>
+          <w:i w:val="0"/>
+          <w:iCs w:val="0"/>
+          <w:caps w:val="0"/>
+          <w:smallCaps w:val="0"/>
+          <w:noProof w:val="0"/>
+          <w:color w:val="000000" w:themeColor="text1" w:themeTint="FF" w:themeShade="FF"/>
+          <w:sz w:val="28"/>
+          <w:szCs w:val="28"/>
+          <w:lang w:val="ru-RU"/>
+        </w:rPr>
+        <w:t>роботи</w:t>
+      </w:r>
+      <w:r>
+        <w:rPr>
+          <w:rFonts w:ascii="Times New Roman" w:hAnsi="Times New Roman" w:eastAsia="Times New Roman" w:cs="Times New Roman"/>
+          <w:b w:val="0"/>
+          <w:bCs w:val="0"/>
+          <w:i w:val="0"/>
+          <w:iCs w:val="0"/>
+          <w:caps w:val="0"/>
+          <w:smallCaps w:val="0"/>
+          <w:noProof w:val="0"/>
+          <w:color w:val="000000" w:themeColor="text1" w:themeTint="FF" w:themeShade="FF"/>
+          <w:sz w:val="28"/>
+          <w:szCs w:val="28"/>
+          <w:lang w:val="ru-RU"/>
+        </w:rPr>
+        <w:t xml:space="preserve"> з файлами для </w:t>
+      </w:r>
+      <w:r>
+        <w:rPr>
+          <w:rFonts w:ascii="Times New Roman" w:hAnsi="Times New Roman" w:eastAsia="Times New Roman" w:cs="Times New Roman"/>
+          <w:b w:val="0"/>
+          <w:bCs w:val="0"/>
+          <w:i w:val="0"/>
+          <w:iCs w:val="0"/>
+          <w:caps w:val="0"/>
+          <w:smallCaps w:val="0"/>
+          <w:noProof w:val="0"/>
+          <w:color w:val="000000" w:themeColor="text1" w:themeTint="FF" w:themeShade="FF"/>
+          <w:sz w:val="28"/>
+          <w:szCs w:val="28"/>
+          <w:lang w:val="ru-RU"/>
+        </w:rPr>
+        <w:t>зчитування</w:t>
+      </w:r>
+      <w:r>
+        <w:rPr>
+          <w:rFonts w:ascii="Times New Roman" w:hAnsi="Times New Roman" w:eastAsia="Times New Roman" w:cs="Times New Roman"/>
+          <w:b w:val="0"/>
+          <w:bCs w:val="0"/>
+          <w:i w:val="0"/>
+          <w:iCs w:val="0"/>
+          <w:caps w:val="0"/>
+          <w:smallCaps w:val="0"/>
+          <w:noProof w:val="0"/>
+          <w:color w:val="000000" w:themeColor="text1" w:themeTint="FF" w:themeShade="FF"/>
+          <w:sz w:val="28"/>
+          <w:szCs w:val="28"/>
+          <w:lang w:val="ru-RU"/>
+        </w:rPr>
+        <w:t xml:space="preserve"> </w:t>
+      </w:r>
+      <w:r>
+        <w:rPr>
+          <w:rFonts w:ascii="Times New Roman" w:hAnsi="Times New Roman" w:eastAsia="Times New Roman" w:cs="Times New Roman"/>
+          <w:b w:val="0"/>
+          <w:bCs w:val="0"/>
+          <w:i w:val="0"/>
+          <w:iCs w:val="0"/>
+          <w:caps w:val="0"/>
+          <w:smallCaps w:val="0"/>
+          <w:noProof w:val="0"/>
+          <w:color w:val="000000" w:themeColor="text1" w:themeTint="FF" w:themeShade="FF"/>
+          <w:sz w:val="28"/>
+          <w:szCs w:val="28"/>
+          <w:lang w:val="ru-RU"/>
+        </w:rPr>
+        <w:t>початкової</w:t>
+      </w:r>
+      <w:r>
+        <w:rPr>
+          <w:rFonts w:ascii="Times New Roman" w:hAnsi="Times New Roman" w:eastAsia="Times New Roman" w:cs="Times New Roman"/>
+          <w:b w:val="0"/>
+          <w:bCs w:val="0"/>
+          <w:i w:val="0"/>
+          <w:iCs w:val="0"/>
+          <w:caps w:val="0"/>
+          <w:smallCaps w:val="0"/>
+          <w:noProof w:val="0"/>
+          <w:color w:val="000000" w:themeColor="text1" w:themeTint="FF" w:themeShade="FF"/>
+          <w:sz w:val="28"/>
+          <w:szCs w:val="28"/>
+          <w:lang w:val="ru-RU"/>
+        </w:rPr>
+        <w:t xml:space="preserve"> </w:t>
+      </w:r>
+      <w:r>
+        <w:rPr>
+          <w:rFonts w:ascii="Times New Roman" w:hAnsi="Times New Roman" w:eastAsia="Times New Roman" w:cs="Times New Roman"/>
+          <w:b w:val="0"/>
+          <w:bCs w:val="0"/>
+          <w:i w:val="0"/>
+          <w:iCs w:val="0"/>
+          <w:caps w:val="0"/>
+          <w:smallCaps w:val="0"/>
+          <w:noProof w:val="0"/>
+          <w:color w:val="000000" w:themeColor="text1" w:themeTint="FF" w:themeShade="FF"/>
+          <w:sz w:val="28"/>
+          <w:szCs w:val="28"/>
+          <w:lang w:val="ru-RU"/>
+        </w:rPr>
+        <w:t>інформації</w:t>
+      </w:r>
+      <w:r>
+        <w:rPr>
+          <w:rFonts w:ascii="Times New Roman" w:hAnsi="Times New Roman" w:eastAsia="Times New Roman" w:cs="Times New Roman"/>
+          <w:b w:val="0"/>
+          <w:bCs w:val="0"/>
+          <w:i w:val="0"/>
+          <w:iCs w:val="0"/>
+          <w:caps w:val="0"/>
+          <w:smallCaps w:val="0"/>
+          <w:noProof w:val="0"/>
+          <w:color w:val="000000" w:themeColor="text1" w:themeTint="FF" w:themeShade="FF"/>
+          <w:sz w:val="28"/>
+          <w:szCs w:val="28"/>
+          <w:lang w:val="ru-RU"/>
+        </w:rPr>
+        <w:t xml:space="preserve"> про список </w:t>
+      </w:r>
+      <w:r>
+        <w:rPr>
+          <w:rFonts w:ascii="Times New Roman" w:hAnsi="Times New Roman" w:eastAsia="Times New Roman" w:cs="Times New Roman"/>
+          <w:b w:val="0"/>
+          <w:bCs w:val="0"/>
+          <w:i w:val="0"/>
+          <w:iCs w:val="0"/>
+          <w:caps w:val="0"/>
+          <w:smallCaps w:val="0"/>
+          <w:noProof w:val="0"/>
+          <w:color w:val="000000" w:themeColor="text1" w:themeTint="FF" w:themeShade="FF"/>
+          <w:sz w:val="28"/>
+          <w:szCs w:val="28"/>
+          <w:lang w:val="ru-RU"/>
+        </w:rPr>
+        <w:t>групи</w:t>
+      </w:r>
+      <w:r>
+        <w:rPr>
+          <w:rFonts w:ascii="Times New Roman" w:hAnsi="Times New Roman" w:eastAsia="Times New Roman" w:cs="Times New Roman"/>
+          <w:b w:val="0"/>
+          <w:bCs w:val="0"/>
+          <w:i w:val="0"/>
+          <w:iCs w:val="0"/>
+          <w:caps w:val="0"/>
+          <w:smallCaps w:val="0"/>
+          <w:noProof w:val="0"/>
+          <w:color w:val="000000" w:themeColor="text1" w:themeTint="FF" w:themeShade="FF"/>
+          <w:sz w:val="28"/>
+          <w:szCs w:val="28"/>
+          <w:lang w:val="ru-RU"/>
+        </w:rPr>
+        <w:t xml:space="preserve"> та </w:t>
+      </w:r>
+      <w:r>
+        <w:rPr>
+          <w:rFonts w:ascii="Times New Roman" w:hAnsi="Times New Roman" w:eastAsia="Times New Roman" w:cs="Times New Roman"/>
+          <w:b w:val="0"/>
+          <w:bCs w:val="0"/>
+          <w:i w:val="0"/>
+          <w:iCs w:val="0"/>
+          <w:caps w:val="0"/>
+          <w:smallCaps w:val="0"/>
+          <w:noProof w:val="0"/>
+          <w:color w:val="000000" w:themeColor="text1" w:themeTint="FF" w:themeShade="FF"/>
+          <w:sz w:val="28"/>
+          <w:szCs w:val="28"/>
+          <w:lang w:val="ru-RU"/>
+        </w:rPr>
+        <w:t>збереження</w:t>
+      </w:r>
+      <w:r>
+        <w:rPr>
+          <w:rFonts w:ascii="Times New Roman" w:hAnsi="Times New Roman" w:eastAsia="Times New Roman" w:cs="Times New Roman"/>
+          <w:b w:val="0"/>
+          <w:bCs w:val="0"/>
+          <w:i w:val="0"/>
+          <w:iCs w:val="0"/>
+          <w:caps w:val="0"/>
+          <w:smallCaps w:val="0"/>
+          <w:noProof w:val="0"/>
+          <w:color w:val="000000" w:themeColor="text1" w:themeTint="FF" w:themeShade="FF"/>
+          <w:sz w:val="28"/>
+          <w:szCs w:val="28"/>
+          <w:lang w:val="ru-RU"/>
+        </w:rPr>
+        <w:t xml:space="preserve"> </w:t>
+      </w:r>
+      <w:r>
+        <w:rPr>
+          <w:rFonts w:ascii="Times New Roman" w:hAnsi="Times New Roman" w:eastAsia="Times New Roman" w:cs="Times New Roman"/>
+          <w:b w:val="0"/>
+          <w:bCs w:val="0"/>
+          <w:i w:val="0"/>
+          <w:iCs w:val="0"/>
+          <w:caps w:val="0"/>
+          <w:smallCaps w:val="0"/>
+          <w:noProof w:val="0"/>
+          <w:color w:val="000000" w:themeColor="text1" w:themeTint="FF" w:themeShade="FF"/>
+          <w:sz w:val="28"/>
+          <w:szCs w:val="28"/>
+          <w:lang w:val="ru-RU"/>
+        </w:rPr>
+        <w:t>інформації</w:t>
+      </w:r>
+      <w:r>
+        <w:rPr>
+          <w:rFonts w:ascii="Times New Roman" w:hAnsi="Times New Roman" w:eastAsia="Times New Roman" w:cs="Times New Roman"/>
+          <w:b w:val="0"/>
+          <w:bCs w:val="0"/>
+          <w:i w:val="0"/>
+          <w:iCs w:val="0"/>
+          <w:caps w:val="0"/>
+          <w:smallCaps w:val="0"/>
+          <w:noProof w:val="0"/>
+          <w:color w:val="000000" w:themeColor="text1" w:themeTint="FF" w:themeShade="FF"/>
+          <w:sz w:val="28"/>
+          <w:szCs w:val="28"/>
+          <w:lang w:val="ru-RU"/>
+        </w:rPr>
+        <w:t xml:space="preserve"> по </w:t>
+      </w:r>
+      <w:r>
+        <w:rPr>
+          <w:rFonts w:ascii="Times New Roman" w:hAnsi="Times New Roman" w:eastAsia="Times New Roman" w:cs="Times New Roman"/>
+          <w:b w:val="0"/>
+          <w:bCs w:val="0"/>
+          <w:i w:val="0"/>
+          <w:iCs w:val="0"/>
+          <w:caps w:val="0"/>
+          <w:smallCaps w:val="0"/>
+          <w:noProof w:val="0"/>
+          <w:color w:val="000000" w:themeColor="text1" w:themeTint="FF" w:themeShade="FF"/>
+          <w:sz w:val="28"/>
+          <w:szCs w:val="28"/>
+          <w:lang w:val="ru-RU"/>
+        </w:rPr>
+        <w:t>завершенню</w:t>
+      </w:r>
+      <w:r>
+        <w:rPr>
+          <w:rFonts w:ascii="Times New Roman" w:hAnsi="Times New Roman" w:eastAsia="Times New Roman" w:cs="Times New Roman"/>
+          <w:b w:val="0"/>
+          <w:bCs w:val="0"/>
+          <w:i w:val="0"/>
+          <w:iCs w:val="0"/>
+          <w:caps w:val="0"/>
+          <w:smallCaps w:val="0"/>
+          <w:noProof w:val="0"/>
+          <w:color w:val="000000" w:themeColor="text1" w:themeTint="FF" w:themeShade="FF"/>
+          <w:sz w:val="28"/>
+          <w:szCs w:val="28"/>
+          <w:lang w:val="ru-RU"/>
+        </w:rPr>
+        <w:t xml:space="preserve"> </w:t>
+      </w:r>
+      <w:r>
+        <w:rPr>
+          <w:rFonts w:ascii="Times New Roman" w:hAnsi="Times New Roman" w:eastAsia="Times New Roman" w:cs="Times New Roman"/>
+          <w:b w:val="0"/>
+          <w:bCs w:val="0"/>
+          <w:i w:val="0"/>
+          <w:iCs w:val="0"/>
+          <w:caps w:val="0"/>
+          <w:smallCaps w:val="0"/>
+          <w:noProof w:val="0"/>
+          <w:color w:val="000000" w:themeColor="text1" w:themeTint="FF" w:themeShade="FF"/>
+          <w:sz w:val="28"/>
+          <w:szCs w:val="28"/>
+          <w:lang w:val="ru-RU"/>
+        </w:rPr>
+        <w:t>програми</w:t>
+      </w:r>
+      <w:r>
+        <w:rPr>
+          <w:rFonts w:ascii="Times New Roman" w:hAnsi="Times New Roman" w:eastAsia="Times New Roman" w:cs="Times New Roman"/>
+          <w:b w:val="0"/>
+          <w:bCs w:val="0"/>
+          <w:i w:val="0"/>
+          <w:iCs w:val="0"/>
+          <w:caps w:val="0"/>
+          <w:smallCaps w:val="0"/>
+          <w:noProof w:val="0"/>
+          <w:color w:val="000000" w:themeColor="text1" w:themeTint="FF" w:themeShade="FF"/>
+          <w:sz w:val="28"/>
+          <w:szCs w:val="28"/>
+          <w:lang w:val="ru-RU"/>
+        </w:rPr>
+        <w:t>.</w:t>
+      </w:r>
+      <w:r>
+        <w:drawing>
+          <wp:inline wp14:editId="17147F41" wp14:anchorId="59BAC526">
+            <wp:extent cx="5521817" cy="3267075"/>
+            <wp:effectExtent l="0" t="0" r="0" b="0"/>
+            <wp:docPr id="1235009996" name="" title=""/>
+            <wp:cNvGraphicFramePr>
+              <a:graphicFrameLocks noChangeAspect="1"/>
+            </wp:cNvGraphicFramePr>
+            <a:graphic>
+              <a:graphicData uri="http://schemas.openxmlformats.org/drawingml/2006/picture">
+                <pic:pic>
+                  <pic:nvPicPr>
+                    <pic:cNvPr id="0" name=""/>
+                    <pic:cNvPicPr/>
+                  </pic:nvPicPr>
+                  <pic:blipFill>
+                    <a:blip r:embed="R6b8b8172424d45df">
+                      <a:extLst>
+                        <a:ext xmlns:a="http://schemas.openxmlformats.org/drawingml/2006/main" uri="{28A0092B-C50C-407E-A947-70E740481C1C}">
+                          <a14:useLocalDpi val="0"/>
+                        </a:ext>
+                      </a:extLst>
+                    </a:blip>
+                    <a:stretch>
+                      <a:fillRect/>
+                    </a:stretch>
+                  </pic:blipFill>
+                  <pic:spPr>
+                    <a:xfrm>
+                      <a:off x="0" y="0"/>
+                      <a:ext cx="5521817" cy="3267075"/>
+                    </a:xfrm>
+                    <a:prstGeom prst="rect">
+                      <a:avLst/>
+                    </a:prstGeom>
+                  </pic:spPr>
+                </pic:pic>
+              </a:graphicData>
+            </a:graphic>
+          </wp:inline>
+        </w:drawing>
+      </w:r>
+    </w:p>
+    <w:p>
+      <w:pPr>
+        <w:rPr>
+          <w:rFonts w:ascii="Times New Roman" w:hAnsi="Times New Roman" w:eastAsia="Times New Roman" w:cs="Times New Roman"/>
+          <w:b w:val="0"/>
+          <w:bCs w:val="0"/>
+          <w:i w:val="0"/>
+          <w:iCs w:val="0"/>
+          <w:caps w:val="0"/>
+          <w:smallCaps w:val="0"/>
+          <w:noProof w:val="0"/>
+          <w:color w:val="000000" w:themeColor="text1" w:themeTint="FF" w:themeShade="FF"/>
+          <w:sz w:val="28"/>
+          <w:szCs w:val="28"/>
+          <w:lang w:val="ru-RU"/>
+        </w:rPr>
+      </w:pPr>
+      <w:r>
+        <w:rPr>
+          <w:rFonts w:ascii="Times New Roman" w:hAnsi="Times New Roman" w:eastAsia="Times New Roman" w:cs="Times New Roman"/>
+          <w:b w:val="0"/>
+          <w:bCs w:val="0"/>
+          <w:i w:val="0"/>
+          <w:iCs w:val="0"/>
+          <w:caps w:val="0"/>
+          <w:smallCaps w:val="0"/>
+          <w:noProof w:val="0"/>
+          <w:color w:val="000000" w:themeColor="text1" w:themeTint="FF" w:themeShade="FF"/>
+          <w:sz w:val="28"/>
+          <w:szCs w:val="28"/>
+          <w:lang w:val="ru-RU"/>
+        </w:rPr>
+        <w:t xml:space="preserve">5. </w:t>
+      </w:r>
+      <w:r>
+        <w:rPr>
+          <w:rFonts w:ascii="Times New Roman" w:hAnsi="Times New Roman" w:eastAsia="Times New Roman" w:cs="Times New Roman"/>
+          <w:b w:val="0"/>
+          <w:bCs w:val="0"/>
+          <w:i w:val="0"/>
+          <w:iCs w:val="0"/>
+          <w:caps w:val="0"/>
+          <w:smallCaps w:val="0"/>
+          <w:noProof w:val="0"/>
+          <w:color w:val="000000" w:themeColor="text1" w:themeTint="FF" w:themeShade="FF"/>
+          <w:sz w:val="28"/>
+          <w:szCs w:val="28"/>
+          <w:lang w:val="ru-RU"/>
+        </w:rPr>
+        <w:t xml:space="preserve">Переписав код </w:t>
+      </w:r>
+      <w:r>
+        <w:rPr>
+          <w:rFonts w:ascii="Times New Roman" w:hAnsi="Times New Roman" w:eastAsia="Times New Roman" w:cs="Times New Roman"/>
+          <w:b w:val="0"/>
+          <w:bCs w:val="0"/>
+          <w:i w:val="0"/>
+          <w:iCs w:val="0"/>
+          <w:caps w:val="0"/>
+          <w:smallCaps w:val="0"/>
+          <w:noProof w:val="0"/>
+          <w:color w:val="000000" w:themeColor="text1" w:themeTint="FF" w:themeShade="FF"/>
+          <w:sz w:val="28"/>
+          <w:szCs w:val="28"/>
+          <w:lang w:val="ru-RU"/>
+        </w:rPr>
+        <w:t>лабораторної</w:t>
+      </w:r>
+      <w:r>
+        <w:rPr>
+          <w:rFonts w:ascii="Times New Roman" w:hAnsi="Times New Roman" w:eastAsia="Times New Roman" w:cs="Times New Roman"/>
+          <w:b w:val="0"/>
+          <w:bCs w:val="0"/>
+          <w:i w:val="0"/>
+          <w:iCs w:val="0"/>
+          <w:caps w:val="0"/>
+          <w:smallCaps w:val="0"/>
+          <w:noProof w:val="0"/>
+          <w:color w:val="000000" w:themeColor="text1" w:themeTint="FF" w:themeShade="FF"/>
+          <w:sz w:val="28"/>
+          <w:szCs w:val="28"/>
+          <w:lang w:val="ru-RU"/>
+        </w:rPr>
+        <w:t xml:space="preserve"> </w:t>
+      </w:r>
+      <w:r>
+        <w:rPr>
+          <w:rFonts w:ascii="Times New Roman" w:hAnsi="Times New Roman" w:eastAsia="Times New Roman" w:cs="Times New Roman"/>
+          <w:b w:val="0"/>
+          <w:bCs w:val="0"/>
+          <w:i w:val="0"/>
+          <w:iCs w:val="0"/>
+          <w:caps w:val="0"/>
+          <w:smallCaps w:val="0"/>
+          <w:noProof w:val="0"/>
+          <w:color w:val="000000" w:themeColor="text1" w:themeTint="FF" w:themeShade="FF"/>
+          <w:sz w:val="28"/>
+          <w:szCs w:val="28"/>
+          <w:lang w:val="ru-RU"/>
+        </w:rPr>
+        <w:t>роботи</w:t>
+      </w:r>
+      <w:r>
+        <w:rPr>
+          <w:rFonts w:ascii="Times New Roman" w:hAnsi="Times New Roman" w:eastAsia="Times New Roman" w:cs="Times New Roman"/>
+          <w:b w:val="0"/>
+          <w:bCs w:val="0"/>
+          <w:i w:val="0"/>
+          <w:iCs w:val="0"/>
+          <w:caps w:val="0"/>
+          <w:smallCaps w:val="0"/>
+          <w:noProof w:val="0"/>
+          <w:color w:val="000000" w:themeColor="text1" w:themeTint="FF" w:themeShade="FF"/>
+          <w:sz w:val="28"/>
+          <w:szCs w:val="28"/>
+          <w:lang w:val="ru-RU"/>
+        </w:rPr>
+        <w:t xml:space="preserve"> для </w:t>
+      </w:r>
+      <w:r>
+        <w:rPr>
+          <w:rFonts w:ascii="Times New Roman" w:hAnsi="Times New Roman" w:eastAsia="Times New Roman" w:cs="Times New Roman"/>
+          <w:b w:val="0"/>
+          <w:bCs w:val="0"/>
+          <w:i w:val="0"/>
+          <w:iCs w:val="0"/>
+          <w:caps w:val="0"/>
+          <w:smallCaps w:val="0"/>
+          <w:noProof w:val="0"/>
+          <w:color w:val="000000" w:themeColor="text1" w:themeTint="FF" w:themeShade="FF"/>
+          <w:sz w:val="28"/>
+          <w:szCs w:val="28"/>
+          <w:lang w:val="ru-RU"/>
+        </w:rPr>
+        <w:t>цього</w:t>
+      </w:r>
+      <w:r>
+        <w:rPr>
+          <w:rFonts w:ascii="Times New Roman" w:hAnsi="Times New Roman" w:eastAsia="Times New Roman" w:cs="Times New Roman"/>
+          <w:b w:val="0"/>
+          <w:bCs w:val="0"/>
+          <w:i w:val="0"/>
+          <w:iCs w:val="0"/>
+          <w:caps w:val="0"/>
+          <w:smallCaps w:val="0"/>
+          <w:noProof w:val="0"/>
+          <w:color w:val="000000" w:themeColor="text1" w:themeTint="FF" w:themeShade="FF"/>
+          <w:sz w:val="28"/>
+          <w:szCs w:val="28"/>
+          <w:lang w:val="ru-RU"/>
+        </w:rPr>
+        <w:t xml:space="preserve"> </w:t>
+      </w:r>
+      <w:r>
+        <w:rPr>
+          <w:rFonts w:ascii="Times New Roman" w:hAnsi="Times New Roman" w:eastAsia="Times New Roman" w:cs="Times New Roman"/>
+          <w:b w:val="0"/>
+          <w:bCs w:val="0"/>
+          <w:i w:val="0"/>
+          <w:iCs w:val="0"/>
+          <w:caps w:val="0"/>
+          <w:smallCaps w:val="0"/>
+          <w:noProof w:val="0"/>
+          <w:color w:val="000000" w:themeColor="text1" w:themeTint="FF" w:themeShade="FF"/>
+          <w:sz w:val="28"/>
+          <w:szCs w:val="28"/>
+          <w:lang w:val="ru-RU"/>
+        </w:rPr>
+        <w:t>завдання.</w:t>
+      </w:r>
+    </w:p>
+    <w:p>
+      <w:pPr>
+        <w:pStyle w:val="Normal"/>
+        <w:rPr>
+          <w:rFonts w:ascii="Times New Roman" w:hAnsi="Times New Roman" w:eastAsia="Times New Roman" w:cs="Times New Roman"/>
+          <w:b w:val="0"/>
+          <w:bCs w:val="0"/>
+          <w:i w:val="0"/>
+          <w:iCs w:val="0"/>
+          <w:caps w:val="0"/>
+          <w:smallCaps w:val="0"/>
+          <w:noProof w:val="0"/>
+          <w:color w:val="000000" w:themeColor="text1" w:themeTint="FF" w:themeShade="FF"/>
+          <w:sz w:val="28"/>
+          <w:szCs w:val="28"/>
+          <w:lang w:val="ru-RU"/>
+        </w:rPr>
+      </w:pPr>
+      <w:r>
+        <w:drawing>
+          <wp:inline wp14:editId="4F52437F" wp14:anchorId="645C92D3">
+            <wp:extent cx="5242128" cy="4619625"/>
+            <wp:effectExtent l="0" t="0" r="0" b="0"/>
+            <wp:docPr id="1837929241" name="" title=""/>
+            <wp:cNvGraphicFramePr>
+              <a:graphicFrameLocks noChangeAspect="1"/>
+            </wp:cNvGraphicFramePr>
+            <a:graphic>
+              <a:graphicData uri="http://schemas.openxmlformats.org/drawingml/2006/picture">
+                <pic:pic>
+                  <pic:nvPicPr>
+                    <pic:cNvPr id="0" name=""/>
+                    <pic:cNvPicPr/>
+                  </pic:nvPicPr>
+                  <pic:blipFill>
+                    <a:blip r:embed="R33bd9b40f74345aa">
+                      <a:extLst>
+                        <a:ext xmlns:a="http://schemas.openxmlformats.org/drawingml/2006/main" uri="{28A0092B-C50C-407E-A947-70E740481C1C}">
+                          <a14:useLocalDpi val="0"/>
+                        </a:ext>
+                      </a:extLst>
+                    </a:blip>
+                    <a:stretch>
+                      <a:fillRect/>
+                    </a:stretch>
+                  </pic:blipFill>
+                  <pic:spPr>
+                    <a:xfrm>
+                      <a:off x="0" y="0"/>
+                      <a:ext cx="5242128" cy="4619625"/>
+                    </a:xfrm>
+                    <a:prstGeom prst="rect">
+                      <a:avLst/>
+                    </a:prstGeom>
+                  </pic:spPr>
+                </pic:pic>
+              </a:graphicData>
+            </a:graphic>
+          </wp:inline>
+        </w:drawing>
+      </w:r>
+    </w:p>
+    <w:p>
+      <w:pPr>
+        <w:pStyle w:val="Normal"/>
+        <w:rPr>
+          <w:rFonts w:ascii="Times New Roman" w:hAnsi="Times New Roman" w:eastAsia="Times New Roman" w:cs="Times New Roman"/>
+          <w:b w:val="0"/>
+          <w:bCs w:val="0"/>
+          <w:i w:val="0"/>
+          <w:iCs w:val="0"/>
+          <w:caps w:val="0"/>
+          <w:smallCaps w:val="0"/>
+          <w:noProof w:val="0"/>
+          <w:color w:val="000000" w:themeColor="text1" w:themeTint="FF" w:themeShade="FF"/>
+          <w:sz w:val="28"/>
+          <w:szCs w:val="28"/>
+          <w:lang w:val="ru-RU"/>
+        </w:rPr>
+      </w:pPr>
+      <w:r>
+        <w:rPr>
+          <w:rFonts w:ascii="Times New Roman" w:hAnsi="Times New Roman" w:eastAsia="Times New Roman" w:cs="Times New Roman"/>
+          <w:b w:val="0"/>
+          <w:bCs w:val="0"/>
+          <w:i w:val="0"/>
+          <w:iCs w:val="0"/>
+          <w:caps w:val="0"/>
+          <w:smallCaps w:val="0"/>
+          <w:noProof w:val="0"/>
+          <w:color w:val="000000" w:themeColor="text1" w:themeTint="FF" w:themeShade="FF"/>
+          <w:sz w:val="28"/>
+          <w:szCs w:val="28"/>
+          <w:lang w:val="ru-RU"/>
+        </w:rPr>
+        <w:t xml:space="preserve">6. Написав </w:t>
+      </w:r>
+      <w:r>
+        <w:rPr>
+          <w:rFonts w:ascii="Times New Roman" w:hAnsi="Times New Roman" w:eastAsia="Times New Roman" w:cs="Times New Roman"/>
+          <w:b w:val="0"/>
+          <w:bCs w:val="0"/>
+          <w:i w:val="0"/>
+          <w:iCs w:val="0"/>
+          <w:caps w:val="0"/>
+          <w:smallCaps w:val="0"/>
+          <w:noProof w:val="0"/>
+          <w:color w:val="000000" w:themeColor="text1" w:themeTint="FF" w:themeShade="FF"/>
+          <w:sz w:val="28"/>
+          <w:szCs w:val="28"/>
+          <w:lang w:val="ru-RU"/>
+        </w:rPr>
+        <w:t>програму</w:t>
+      </w:r>
+      <w:r>
+        <w:rPr>
+          <w:rFonts w:ascii="Times New Roman" w:hAnsi="Times New Roman" w:eastAsia="Times New Roman" w:cs="Times New Roman"/>
+          <w:b w:val="0"/>
+          <w:bCs w:val="0"/>
+          <w:i w:val="0"/>
+          <w:iCs w:val="0"/>
+          <w:caps w:val="0"/>
+          <w:smallCaps w:val="0"/>
+          <w:noProof w:val="0"/>
+          <w:color w:val="000000" w:themeColor="text1" w:themeTint="FF" w:themeShade="FF"/>
+          <w:sz w:val="28"/>
+          <w:szCs w:val="28"/>
+          <w:lang w:val="ru-RU"/>
+        </w:rPr>
+        <w:t xml:space="preserve"> яка </w:t>
+      </w:r>
+      <w:r>
+        <w:rPr>
+          <w:rFonts w:ascii="Times New Roman" w:hAnsi="Times New Roman" w:eastAsia="Times New Roman" w:cs="Times New Roman"/>
+          <w:b w:val="0"/>
+          <w:bCs w:val="0"/>
+          <w:i w:val="0"/>
+          <w:iCs w:val="0"/>
+          <w:caps w:val="0"/>
+          <w:smallCaps w:val="0"/>
+          <w:noProof w:val="0"/>
+          <w:color w:val="000000" w:themeColor="text1" w:themeTint="FF" w:themeShade="FF"/>
+          <w:sz w:val="28"/>
+          <w:szCs w:val="28"/>
+          <w:lang w:val="ru-RU"/>
+        </w:rPr>
+        <w:t>покриває</w:t>
+      </w:r>
+      <w:r>
+        <w:rPr>
+          <w:rFonts w:ascii="Times New Roman" w:hAnsi="Times New Roman" w:eastAsia="Times New Roman" w:cs="Times New Roman"/>
+          <w:b w:val="0"/>
+          <w:bCs w:val="0"/>
+          <w:i w:val="0"/>
+          <w:iCs w:val="0"/>
+          <w:caps w:val="0"/>
+          <w:smallCaps w:val="0"/>
+          <w:noProof w:val="0"/>
+          <w:color w:val="000000" w:themeColor="text1" w:themeTint="FF" w:themeShade="FF"/>
+          <w:sz w:val="28"/>
+          <w:szCs w:val="28"/>
+          <w:lang w:val="ru-RU"/>
+        </w:rPr>
+        <w:t xml:space="preserve"> </w:t>
+      </w:r>
+      <w:r>
+        <w:rPr>
+          <w:rFonts w:ascii="Times New Roman" w:hAnsi="Times New Roman" w:eastAsia="Times New Roman" w:cs="Times New Roman"/>
+          <w:b w:val="0"/>
+          <w:bCs w:val="0"/>
+          <w:i w:val="0"/>
+          <w:iCs w:val="0"/>
+          <w:caps w:val="0"/>
+          <w:smallCaps w:val="0"/>
+          <w:noProof w:val="0"/>
+          <w:color w:val="000000" w:themeColor="text1" w:themeTint="FF" w:themeShade="FF"/>
+          <w:sz w:val="28"/>
+          <w:szCs w:val="28"/>
+          <w:lang w:val="ru-RU"/>
+        </w:rPr>
+        <w:t>основний</w:t>
+      </w:r>
+      <w:r>
+        <w:rPr>
+          <w:rFonts w:ascii="Times New Roman" w:hAnsi="Times New Roman" w:eastAsia="Times New Roman" w:cs="Times New Roman"/>
+          <w:b w:val="0"/>
+          <w:bCs w:val="0"/>
+          <w:i w:val="0"/>
+          <w:iCs w:val="0"/>
+          <w:caps w:val="0"/>
+          <w:smallCaps w:val="0"/>
+          <w:noProof w:val="0"/>
+          <w:color w:val="000000" w:themeColor="text1" w:themeTint="FF" w:themeShade="FF"/>
+          <w:sz w:val="28"/>
+          <w:szCs w:val="28"/>
+          <w:lang w:val="ru-RU"/>
+        </w:rPr>
+        <w:t xml:space="preserve"> </w:t>
+      </w:r>
+      <w:r>
+        <w:rPr>
+          <w:rFonts w:ascii="Times New Roman" w:hAnsi="Times New Roman" w:eastAsia="Times New Roman" w:cs="Times New Roman"/>
+          <w:b w:val="0"/>
+          <w:bCs w:val="0"/>
+          <w:i w:val="0"/>
+          <w:iCs w:val="0"/>
+          <w:caps w:val="0"/>
+          <w:smallCaps w:val="0"/>
+          <w:noProof w:val="0"/>
+          <w:color w:val="000000" w:themeColor="text1" w:themeTint="FF" w:themeShade="FF"/>
+          <w:sz w:val="28"/>
+          <w:szCs w:val="28"/>
+          <w:lang w:val="ru-RU"/>
+        </w:rPr>
+        <w:t>функціонал</w:t>
+      </w:r>
+      <w:r>
+        <w:rPr>
+          <w:rFonts w:ascii="Times New Roman" w:hAnsi="Times New Roman" w:eastAsia="Times New Roman" w:cs="Times New Roman"/>
+          <w:b w:val="0"/>
+          <w:bCs w:val="0"/>
+          <w:i w:val="0"/>
+          <w:iCs w:val="0"/>
+          <w:caps w:val="0"/>
+          <w:smallCaps w:val="0"/>
+          <w:noProof w:val="0"/>
+          <w:color w:val="000000" w:themeColor="text1" w:themeTint="FF" w:themeShade="FF"/>
+          <w:sz w:val="28"/>
+          <w:szCs w:val="28"/>
+          <w:lang w:val="ru-RU"/>
+        </w:rPr>
+        <w:t xml:space="preserve"> </w:t>
+      </w:r>
+      <w:r>
+        <w:rPr>
+          <w:rFonts w:ascii="Times New Roman" w:hAnsi="Times New Roman" w:eastAsia="Times New Roman" w:cs="Times New Roman"/>
+          <w:b w:val="0"/>
+          <w:bCs w:val="0"/>
+          <w:i w:val="0"/>
+          <w:iCs w:val="0"/>
+          <w:caps w:val="0"/>
+          <w:smallCaps w:val="0"/>
+          <w:noProof w:val="0"/>
+          <w:color w:val="000000" w:themeColor="text1" w:themeTint="FF" w:themeShade="FF"/>
+          <w:sz w:val="28"/>
+          <w:szCs w:val="28"/>
+          <w:lang w:val="ru-RU"/>
+        </w:rPr>
+        <w:t>програми</w:t>
+      </w:r>
+      <w:r>
+        <w:rPr>
+          <w:rFonts w:ascii="Times New Roman" w:hAnsi="Times New Roman" w:eastAsia="Times New Roman" w:cs="Times New Roman"/>
+          <w:b w:val="0"/>
+          <w:bCs w:val="0"/>
+          <w:i w:val="0"/>
+          <w:iCs w:val="0"/>
+          <w:caps w:val="0"/>
+          <w:smallCaps w:val="0"/>
+          <w:noProof w:val="0"/>
+          <w:color w:val="000000" w:themeColor="text1" w:themeTint="FF" w:themeShade="FF"/>
+          <w:sz w:val="28"/>
+          <w:szCs w:val="28"/>
+          <w:lang w:val="ru-RU"/>
+        </w:rPr>
+        <w:t xml:space="preserve"> тестами.</w:t>
+      </w:r>
+    </w:p>
+    <w:p>
+      <w:pPr>
+        <w:pStyle w:val="Normal"/>
+        <w:suppressLineNumbers w:val="0"/>
+        <w:bidi w:val="0"/>
+        <w:spacing w:before="0" w:beforeAutospacing="off" w:after="160" w:afterAutospacing="off" w:line="360" w:lineRule="auto"/>
+        <w:ind w:left="0" w:right="0" w:firstLine="720"/>
+        <w:jc w:val="both"/>
+      </w:pPr>
+      <w:r>
+        <w:drawing>
+          <wp:inline wp14:editId="24A118F2" wp14:anchorId="3F7CD5FB">
+            <wp:extent cx="5686425" cy="3459242"/>
+            <wp:effectExtent l="0" t="0" r="0" b="0"/>
+            <wp:docPr id="635833511" name="" title=""/>
+            <wp:cNvGraphicFramePr>
+              <a:graphicFrameLocks noChangeAspect="1"/>
+            </wp:cNvGraphicFramePr>
+            <a:graphic>
+              <a:graphicData uri="http://schemas.openxmlformats.org/drawingml/2006/picture">
+                <pic:pic>
+                  <pic:nvPicPr>
+                    <pic:cNvPr id="0" name=""/>
+                    <pic:cNvPicPr/>
+                  </pic:nvPicPr>
+                  <pic:blipFill>
+                    <a:blip r:embed="Rb8ba8c76961b4645">
+                      <a:extLst>
+                        <a:ext xmlns:a="http://schemas.openxmlformats.org/drawingml/2006/main" uri="{28A0092B-C50C-407E-A947-70E740481C1C}">
+                          <a14:useLocalDpi val="0"/>
+                        </a:ext>
+                      </a:extLst>
+                    </a:blip>
+                    <a:stretch>
+                      <a:fillRect/>
+                    </a:stretch>
+                  </pic:blipFill>
+                  <pic:spPr>
+                    <a:xfrm>
+                      <a:off x="0" y="0"/>
+                      <a:ext cx="5686425" cy="3459242"/>
+                    </a:xfrm>
+                    <a:prstGeom prst="rect">
+                      <a:avLst/>
+                    </a:prstGeom>
+                  </pic:spPr>
+                </pic:pic>
+              </a:graphicData>
+            </a:graphic>
+          </wp:inline>
+        </w:drawing>
+      </w:r>
+      <w:r>
+        <w:drawing>
+          <wp:inline wp14:editId="2D984843" wp14:anchorId="61AEE4DF">
+            <wp:extent cx="6446893" cy="3841274"/>
+            <wp:effectExtent l="0" t="0" r="0" b="0"/>
+            <wp:docPr id="1007985719" name="" title=""/>
+            <wp:cNvGraphicFramePr>
+              <a:graphicFrameLocks noChangeAspect="1"/>
+            </wp:cNvGraphicFramePr>
+            <a:graphic>
+              <a:graphicData uri="http://schemas.openxmlformats.org/drawingml/2006/picture">
+                <pic:pic>
+                  <pic:nvPicPr>
+                    <pic:cNvPr id="0" name=""/>
+                    <pic:cNvPicPr/>
+                  </pic:nvPicPr>
+                  <pic:blipFill>
+                    <a:blip r:embed="R3aeb97ec17294257">
+                      <a:extLst>
+                        <a:ext xmlns:a="http://schemas.openxmlformats.org/drawingml/2006/main" uri="{28A0092B-C50C-407E-A947-70E740481C1C}">
+                          <a14:useLocalDpi val="0"/>
+                        </a:ext>
+                      </a:extLst>
+                    </a:blip>
+                    <a:stretch>
+                      <a:fillRect/>
+                    </a:stretch>
+                  </pic:blipFill>
+                  <pic:spPr>
+                    <a:xfrm>
+                      <a:off x="0" y="0"/>
+                      <a:ext cx="6446893" cy="3841274"/>
+                    </a:xfrm>
+                    <a:prstGeom prst="rect">
+                      <a:avLst/>
+                    </a:prstGeom>
+                  </pic:spPr>
+                </pic:pic>
+              </a:graphicData>
+            </a:graphic>
+          </wp:inline>
+        </w:drawing>
+      </w:r>
+      <w:r>
+        <w:rPr/>
+        <w:t xml:space="preserve">7. </w:t>
+      </w:r>
+      <w:r>
+        <w:rPr/>
+        <w:t>Запустив</w:t>
+      </w:r>
+      <w:r>
+        <w:rPr/>
+        <w:t xml:space="preserve"> </w:t>
+      </w:r>
+      <w:r>
+        <w:rPr/>
+        <w:t>на</w:t>
+      </w:r>
+      <w:r>
+        <w:rPr/>
+        <w:t xml:space="preserve"> </w:t>
+      </w:r>
+      <w:r>
+        <w:rPr/>
+        <w:t>виконання</w:t>
+      </w:r>
+      <w:r>
+        <w:rPr/>
+        <w:t xml:space="preserve"> </w:t>
+      </w:r>
+      <w:r>
+        <w:rPr/>
+        <w:t>тест</w:t>
+      </w:r>
+      <w:r>
+        <w:rPr/>
+        <w:t>.</w:t>
+      </w:r>
+    </w:p>
+    <w:p>
+      <w:pPr>
+        <w:pStyle w:val="Normal"/>
+        <w:suppressLineNumbers w:val="0"/>
+        <w:bidi w:val="0"/>
+        <w:spacing w:before="0" w:beforeAutospacing="off" w:after="160" w:afterAutospacing="off" w:line="360" w:lineRule="auto"/>
+        <w:ind w:left="0" w:right="0" w:firstLine="720"/>
+        <w:jc w:val="both"/>
+      </w:pPr>
+      <w:r>
+        <w:drawing>
+          <wp:inline wp14:editId="120E04A4" wp14:anchorId="70CD30E8">
+            <wp:extent cx="5791200" cy="1706761"/>
+            <wp:effectExtent l="0" t="0" r="0" b="0"/>
+            <wp:docPr id="123610500" name="" title=""/>
+            <wp:cNvGraphicFramePr>
+              <a:graphicFrameLocks noChangeAspect="1"/>
+            </wp:cNvGraphicFramePr>
+            <a:graphic>
+              <a:graphicData uri="http://schemas.openxmlformats.org/drawingml/2006/picture">
+                <pic:pic>
+                  <pic:nvPicPr>
+                    <pic:cNvPr id="0" name=""/>
+                    <pic:cNvPicPr/>
+                  </pic:nvPicPr>
+                  <pic:blipFill>
+                    <a:blip r:embed="Rd60246ea2c3d4afd">
+                      <a:extLst>
+                        <a:ext xmlns:a="http://schemas.openxmlformats.org/drawingml/2006/main" uri="{28A0092B-C50C-407E-A947-70E740481C1C}">
+                          <a14:useLocalDpi val="0"/>
+                        </a:ext>
+                      </a:extLst>
+                    </a:blip>
+                    <a:stretch>
+                      <a:fillRect/>
+                    </a:stretch>
+                  </pic:blipFill>
+                  <pic:spPr>
+                    <a:xfrm>
+                      <a:off x="0" y="0"/>
+                      <a:ext cx="5791200" cy="1706761"/>
+                    </a:xfrm>
+                    <a:prstGeom prst="rect">
+                      <a:avLst/>
+                    </a:prstGeom>
+                  </pic:spPr>
+                </pic:pic>
+              </a:graphicData>
+            </a:graphic>
+          </wp:inline>
+        </w:drawing>
+      </w:r>
+    </w:p>
+    <w:p>
+      <w:pPr>
+        <w:pStyle w:val="Normal"/>
+        <w:suppressLineNumbers w:val="0"/>
+        <w:bidi w:val="0"/>
+        <w:spacing w:before="0" w:beforeAutospacing="off" w:after="160" w:afterAutospacing="off" w:line="360" w:lineRule="auto"/>
+        <w:ind w:left="0" w:right="0" w:firstLine="720"/>
+        <w:jc w:val="both"/>
+        <w:rPr>
+          <w:rFonts w:ascii="Times New Roman" w:hAnsi="Times New Roman" w:eastAsia="Times New Roman" w:cs="Times New Roman"/>
+          <w:b w:val="0"/>
+          <w:bCs w:val="0"/>
+          <w:i w:val="0"/>
+          <w:iCs w:val="0"/>
+          <w:caps w:val="0"/>
+          <w:smallCaps w:val="0"/>
+          <w:noProof w:val="0"/>
+          <w:color w:val="000000" w:themeColor="text1" w:themeTint="FF" w:themeShade="FF"/>
+          <w:sz w:val="28"/>
+          <w:szCs w:val="28"/>
+          <w:lang w:val="ru-RU"/>
+        </w:rPr>
+      </w:pPr>
       <w:r>
         <w:rPr>
           <w:rFonts w:ascii="Times New Roman" w:hAnsi="Times New Roman" w:eastAsia="Times New Roman" w:cs="Times New Roman"/>

</xml_diff>